<commit_message>
docs: report_exercise1 template improved
</commit_message>
<xml_diff>
--- a/Exercise1_RNAseq_Analysis/Exercise1_Report_template.docx
+++ b/Exercise1_RNAseq_Analysis/Exercise1_Report_template.docx
@@ -10,153 +10,153 @@
           <w:lang w:val="en-US"/>
         </w:rPr>
       </w:pPr>
-      <w:r>
-        <w:rPr>
-          <w:b/>
-          <w:lang w:val="en-US"/>
-        </w:rPr>
-        <w:t>KMG060 – Systems Biology – Fall 2019</w:t>
-      </w:r>
-    </w:p>
-    <w:p>
-      <w:pPr>
-        <w:rPr>
-          <w:b/>
-          <w:lang w:val="en-US"/>
-        </w:rPr>
-      </w:pPr>
-    </w:p>
-    <w:p>
-      <w:pPr>
-        <w:rPr>
-          <w:b/>
-          <w:lang w:val="en-US"/>
-        </w:rPr>
-      </w:pPr>
-      <w:r>
-        <w:rPr>
-          <w:b/>
-          <w:lang w:val="en-US"/>
-        </w:rPr>
-        <w:t>Exercise 1 Report Template</w:t>
-      </w:r>
-    </w:p>
-    <w:p>
-      <w:pPr>
-        <w:jc w:val="both"/>
-        <w:rPr>
-          <w:lang w:val="en-US"/>
-        </w:rPr>
-      </w:pPr>
-      <w:r>
-        <w:rPr>
-          <w:lang w:val="en-US"/>
-        </w:rPr>
-        <w:t xml:space="preserve">Work in pairs for this exercise. </w:t>
-      </w:r>
-      <w:r>
-        <w:rPr>
-          <w:lang w:val="en-US"/>
-        </w:rPr>
-        <w:t>Do not “team up” with another pair of students.</w:t>
-      </w:r>
-      <w:r>
-        <w:rPr>
-          <w:lang w:val="en-US"/>
-        </w:rPr>
-        <w:t xml:space="preserve"> Each question will be graded with one point</w:t>
-      </w:r>
-      <w:r>
-        <w:rPr>
-          <w:lang w:val="en-US"/>
-        </w:rPr>
-        <w:t xml:space="preserve"> if the correct answer is provided.</w:t>
-      </w:r>
-      <w:r>
-        <w:rPr>
-          <w:lang w:val="en-US"/>
-        </w:rPr>
-        <w:t xml:space="preserve"> </w:t>
-      </w:r>
-      <w:r>
-        <w:rPr>
-          <w:lang w:val="en-US"/>
-        </w:rPr>
-        <w:t xml:space="preserve">This report should be uploaded to Canvas by </w:t>
-      </w:r>
-      <w:r>
-        <w:rPr>
-          <w:b/>
-          <w:bCs/>
-          <w:lang w:val="en-US"/>
-        </w:rPr>
-        <w:t>Friday 20</w:t>
-      </w:r>
-      <w:r>
-        <w:rPr>
-          <w:b/>
-          <w:bCs/>
-          <w:vertAlign w:val="superscript"/>
-          <w:lang w:val="en-US"/>
-        </w:rPr>
-        <w:t>th</w:t>
-      </w:r>
-      <w:r>
-        <w:rPr>
-          <w:b/>
-          <w:bCs/>
-          <w:lang w:val="en-US"/>
-        </w:rPr>
-        <w:t xml:space="preserve"> of September at 23:55</w:t>
-      </w:r>
-      <w:r>
-        <w:rPr>
-          <w:lang w:val="en-US"/>
-        </w:rPr>
-        <w:t>.</w:t>
-      </w:r>
-    </w:p>
-    <w:p>
-      <w:pPr>
-        <w:rPr>
-          <w:lang w:val="en-US"/>
-        </w:rPr>
-      </w:pPr>
-      <w:r>
-        <w:rPr>
-          <w:b/>
-          <w:lang w:val="en-US"/>
-        </w:rPr>
-        <w:t>Date</w:t>
-      </w:r>
-      <w:r>
-        <w:rPr>
-          <w:lang w:val="en-US"/>
-        </w:rPr>
-        <w:t>:</w:t>
-      </w:r>
-    </w:p>
-    <w:p>
-      <w:pPr>
-        <w:rPr>
-          <w:lang w:val="en-US"/>
-        </w:rPr>
-      </w:pPr>
-      <w:r>
-        <w:rPr>
-          <w:b/>
-          <w:lang w:val="en-US"/>
-        </w:rPr>
-        <w:t>Names</w:t>
-      </w:r>
-      <w:r>
-        <w:rPr>
-          <w:lang w:val="en-US"/>
-        </w:rPr>
-        <w:t xml:space="preserve">: </w:t>
-      </w:r>
       <w:bookmarkStart w:id="0" w:name="_GoBack"/>
       <w:bookmarkEnd w:id="0"/>
+      <w:r>
+        <w:rPr>
+          <w:b/>
+          <w:lang w:val="en-US"/>
+        </w:rPr>
+        <w:t>KMG060 – Systems Biology – Fall 2019</w:t>
+      </w:r>
+    </w:p>
+    <w:p>
+      <w:pPr>
+        <w:rPr>
+          <w:b/>
+          <w:lang w:val="en-US"/>
+        </w:rPr>
+      </w:pPr>
+    </w:p>
+    <w:p>
+      <w:pPr>
+        <w:rPr>
+          <w:b/>
+          <w:lang w:val="en-US"/>
+        </w:rPr>
+      </w:pPr>
+      <w:r>
+        <w:rPr>
+          <w:b/>
+          <w:lang w:val="en-US"/>
+        </w:rPr>
+        <w:t>Exercise 1 Report Template</w:t>
+      </w:r>
+    </w:p>
+    <w:p>
+      <w:pPr>
+        <w:jc w:val="both"/>
+        <w:rPr>
+          <w:lang w:val="en-US"/>
+        </w:rPr>
+      </w:pPr>
+      <w:r>
+        <w:rPr>
+          <w:lang w:val="en-US"/>
+        </w:rPr>
+        <w:t xml:space="preserve">Work in pairs for this exercise. </w:t>
+      </w:r>
+      <w:r>
+        <w:rPr>
+          <w:lang w:val="en-US"/>
+        </w:rPr>
+        <w:t>Do not “team up” with another pair of students.</w:t>
+      </w:r>
+      <w:r>
+        <w:rPr>
+          <w:lang w:val="en-US"/>
+        </w:rPr>
+        <w:t xml:space="preserve"> Each question will be graded with one point</w:t>
+      </w:r>
+      <w:r>
+        <w:rPr>
+          <w:lang w:val="en-US"/>
+        </w:rPr>
+        <w:t xml:space="preserve"> if the correct answer is provided.</w:t>
+      </w:r>
+      <w:r>
+        <w:rPr>
+          <w:lang w:val="en-US"/>
+        </w:rPr>
+        <w:t xml:space="preserve"> </w:t>
+      </w:r>
+      <w:r>
+        <w:rPr>
+          <w:lang w:val="en-US"/>
+        </w:rPr>
+        <w:t xml:space="preserve">This report should be uploaded to Canvas by </w:t>
+      </w:r>
+      <w:r>
+        <w:rPr>
+          <w:b/>
+          <w:bCs/>
+          <w:lang w:val="en-US"/>
+        </w:rPr>
+        <w:t>Friday 20</w:t>
+      </w:r>
+      <w:r>
+        <w:rPr>
+          <w:b/>
+          <w:bCs/>
+          <w:vertAlign w:val="superscript"/>
+          <w:lang w:val="en-US"/>
+        </w:rPr>
+        <w:t>th</w:t>
+      </w:r>
+      <w:r>
+        <w:rPr>
+          <w:b/>
+          <w:bCs/>
+          <w:lang w:val="en-US"/>
+        </w:rPr>
+        <w:t xml:space="preserve"> of September at 23:55</w:t>
+      </w:r>
+      <w:r>
+        <w:rPr>
+          <w:lang w:val="en-US"/>
+        </w:rPr>
+        <w:t>.</w:t>
+      </w:r>
+    </w:p>
+    <w:p>
+      <w:pPr>
+        <w:rPr>
+          <w:lang w:val="en-US"/>
+        </w:rPr>
+      </w:pPr>
+      <w:r>
+        <w:rPr>
+          <w:b/>
+          <w:lang w:val="en-US"/>
+        </w:rPr>
+        <w:t>Date</w:t>
+      </w:r>
+      <w:r>
+        <w:rPr>
+          <w:lang w:val="en-US"/>
+        </w:rPr>
+        <w:t>:</w:t>
+      </w:r>
+    </w:p>
+    <w:p>
+      <w:pPr>
+        <w:rPr>
+          <w:lang w:val="en-US"/>
+        </w:rPr>
+      </w:pPr>
+      <w:r>
+        <w:rPr>
+          <w:b/>
+          <w:lang w:val="en-US"/>
+        </w:rPr>
+        <w:t>Names</w:t>
+      </w:r>
+      <w:r>
+        <w:rPr>
+          <w:lang w:val="en-US"/>
+        </w:rPr>
+        <w:t xml:space="preserve">: </w:t>
+      </w:r>
     </w:p>
     <w:p>
       <w:pPr>
@@ -204,42 +204,16 @@
         </w:rPr>
         <w:t xml:space="preserve">Download the required data and scripts from: </w:t>
       </w:r>
-      <w:r>
-        <w:rPr>
-          <w:bCs/>
-          <w:lang w:val="en-US"/>
-        </w:rPr>
-        <w:fldChar w:fldCharType="begin"/>
-      </w:r>
-      <w:r>
-        <w:rPr>
-          <w:bCs/>
-          <w:lang w:val="en-US"/>
-        </w:rPr>
-        <w:instrText xml:space="preserve"> HYPERLINK "https://github.com/SysBioChalmers/KMG060-Systems-Biology-course" </w:instrText>
-      </w:r>
-      <w:r>
-        <w:rPr>
-          <w:bCs/>
-          <w:lang w:val="en-US"/>
-        </w:rPr>
-        <w:fldChar w:fldCharType="separate"/>
-      </w:r>
-      <w:r>
-        <w:rPr>
-          <w:rStyle w:val="Hyperlink"/>
-          <w:bCs/>
-          <w:lang w:val="en-US"/>
-        </w:rPr>
-        <w:t>https://github.com/SysBioChalmers/KMG060-Systems-Biology-course</w:t>
-      </w:r>
-      <w:r>
-        <w:rPr>
-          <w:bCs/>
-          <w:lang w:val="en-US"/>
-        </w:rPr>
-        <w:fldChar w:fldCharType="end"/>
-      </w:r>
+      <w:hyperlink r:id="rId5" w:history="1">
+        <w:r>
+          <w:rPr>
+            <w:rStyle w:val="Hyperlink"/>
+            <w:bCs/>
+            <w:lang w:val="en-US"/>
+          </w:rPr>
+          <w:t>https://github.com/SysBioChalmers/KMG060-Systems-Biology-course</w:t>
+        </w:r>
+      </w:hyperlink>
       <w:r>
         <w:rPr>
           <w:bCs/>
@@ -493,7 +467,21 @@
           <w:bCs/>
           <w:lang w:val="en-US"/>
         </w:rPr>
-        <w:t>Show your PCA results.</w:t>
+        <w:t>Show your PCA results</w:t>
+      </w:r>
+      <w:r>
+        <w:rPr>
+          <w:bCs/>
+          <w:lang w:val="en-US"/>
+        </w:rPr>
+        <w:t xml:space="preserve"> (PC1 vs PC2, displaying the percentage of variance for each in their respective axis labels)</w:t>
+      </w:r>
+      <w:r>
+        <w:rPr>
+          <w:bCs/>
+          <w:lang w:val="en-US"/>
+        </w:rPr>
+        <w:t>.</w:t>
       </w:r>
     </w:p>
     <w:p>
@@ -680,7 +668,6 @@
           <w:bCs/>
           <w:lang w:val="en-US"/>
         </w:rPr>
-        <w:lastRenderedPageBreak/>
         <w:t>How many down and up regulated genes were obtained?</w:t>
       </w:r>
     </w:p>
@@ -1013,43 +1000,7 @@
         <w:rPr>
           <w:lang w:val="en-US"/>
         </w:rPr>
-        <w:t xml:space="preserve">provide the number of </w:t>
-      </w:r>
-      <w:r>
-        <w:rPr>
-          <w:lang w:val="en-US"/>
-        </w:rPr>
-        <w:t>total</w:t>
-      </w:r>
-      <w:r>
-        <w:rPr>
-          <w:lang w:val="en-US"/>
-        </w:rPr>
-        <w:t xml:space="preserve"> genes </w:t>
-      </w:r>
-      <w:r>
-        <w:rPr>
-          <w:lang w:val="en-US"/>
-        </w:rPr>
-        <w:t xml:space="preserve">(DE and non-DE) </w:t>
-      </w:r>
-      <w:r>
-        <w:rPr>
-          <w:lang w:val="en-US"/>
-        </w:rPr>
-        <w:t>that this GO term is</w:t>
-      </w:r>
-      <w:r>
-        <w:rPr>
-          <w:lang w:val="en-US"/>
-        </w:rPr>
-        <w:t xml:space="preserve"> </w:t>
-      </w:r>
-      <w:r>
-        <w:rPr>
-          <w:lang w:val="en-US"/>
-        </w:rPr>
-        <w:t>associated with.</w:t>
+        <w:t>provide the number of total genes (DE and non-DE) that this GO term is associated with.</w:t>
       </w:r>
       <w:r>
         <w:rPr>
@@ -1710,7 +1661,7 @@
       </w:pPr>
     </w:pPrDefault>
   </w:docDefaults>
-  <w:latentStyles w:defLockedState="0" w:defUIPriority="99" w:defSemiHidden="0" w:defUnhideWhenUsed="0" w:defQFormat="0" w:count="376">
+  <w:latentStyles w:defLockedState="0" w:defUIPriority="99" w:defSemiHidden="0" w:defUnhideWhenUsed="0" w:defQFormat="0" w:count="377">
     <w:lsdException w:name="Normal" w:uiPriority="0" w:qFormat="1"/>
     <w:lsdException w:name="heading 1" w:uiPriority="9" w:qFormat="1"/>
     <w:lsdException w:name="heading 2" w:semiHidden="1" w:uiPriority="9" w:unhideWhenUsed="1" w:qFormat="1"/>
@@ -1816,6 +1767,7 @@
     <w:lsdException w:name="HTML Sample" w:semiHidden="1" w:unhideWhenUsed="1"/>
     <w:lsdException w:name="HTML Typewriter" w:semiHidden="1" w:unhideWhenUsed="1"/>
     <w:lsdException w:name="HTML Variable" w:semiHidden="1" w:unhideWhenUsed="1"/>
+    <w:lsdException w:name="Normal Table" w:semiHidden="1" w:unhideWhenUsed="1"/>
     <w:lsdException w:name="annotation subject" w:semiHidden="1" w:unhideWhenUsed="1"/>
     <w:lsdException w:name="No List" w:semiHidden="1" w:unhideWhenUsed="1"/>
     <w:lsdException w:name="Outline List 1" w:semiHidden="1" w:unhideWhenUsed="1"/>
@@ -1862,8 +1814,10 @@
     <w:lsdException w:name="Table Subtle 2" w:semiHidden="1" w:unhideWhenUsed="1"/>
     <w:lsdException w:name="Table Web 1" w:semiHidden="1" w:unhideWhenUsed="1"/>
     <w:lsdException w:name="Table Web 2" w:semiHidden="1" w:unhideWhenUsed="1"/>
+    <w:lsdException w:name="Table Web 3" w:semiHidden="1" w:unhideWhenUsed="1"/>
     <w:lsdException w:name="Balloon Text" w:semiHidden="1" w:unhideWhenUsed="1"/>
     <w:lsdException w:name="Table Grid" w:uiPriority="39"/>
+    <w:lsdException w:name="Table Theme" w:semiHidden="1" w:unhideWhenUsed="1"/>
     <w:lsdException w:name="Placeholder Text" w:semiHidden="1"/>
     <w:lsdException w:name="No Spacing" w:uiPriority="1" w:qFormat="1"/>
     <w:lsdException w:name="Light Shading" w:uiPriority="60"/>
@@ -2084,6 +2038,7 @@
     <w:lsdException w:name="Hashtag" w:semiHidden="1" w:unhideWhenUsed="1"/>
     <w:lsdException w:name="Unresolved Mention" w:semiHidden="1" w:unhideWhenUsed="1"/>
     <w:lsdException w:name="Smart Link" w:semiHidden="1" w:unhideWhenUsed="1"/>
+    <w:lsdException w:name="Smart Link Error" w:semiHidden="1" w:unhideWhenUsed="1"/>
   </w:latentStyles>
   <w:style w:type="paragraph" w:default="1" w:styleId="Normal">
     <w:name w:val="Normal"/>

</xml_diff>

<commit_message>
fix: update .doc and .ppt files for Ex1
</commit_message>
<xml_diff>
--- a/Exercise1_RNAseq_Analysis/Exercise1_Report_template.docx
+++ b/Exercise1_RNAseq_Analysis/Exercise1_Report_template.docx
@@ -1,6 +1,6 @@
 
 <file path=word/document.xml><?xml version="1.0" encoding="utf-8"?>
-<w:document xmlns:wpc="http://schemas.microsoft.com/office/word/2010/wordprocessingCanvas" xmlns:cx="http://schemas.microsoft.com/office/drawing/2014/chartex" xmlns:cx1="http://schemas.microsoft.com/office/drawing/2015/9/8/chartex" xmlns:cx2="http://schemas.microsoft.com/office/drawing/2015/10/21/chartex" xmlns:cx3="http://schemas.microsoft.com/office/drawing/2016/5/9/chartex" xmlns:cx4="http://schemas.microsoft.com/office/drawing/2016/5/10/chartex" xmlns:cx5="http://schemas.microsoft.com/office/drawing/2016/5/11/chartex" xmlns:cx6="http://schemas.microsoft.com/office/drawing/2016/5/12/chartex" xmlns:cx7="http://schemas.microsoft.com/office/drawing/2016/5/13/chartex" xmlns:cx8="http://schemas.microsoft.com/office/drawing/2016/5/14/chartex" xmlns:mc="http://schemas.openxmlformats.org/markup-compatibility/2006" xmlns:aink="http://schemas.microsoft.com/office/drawing/2016/ink" xmlns:am3d="http://schemas.microsoft.com/office/drawing/2017/model3d" xmlns:o="urn:schemas-microsoft-com:office:office" xmlns:r="http://schemas.openxmlformats.org/officeDocument/2006/relationships" xmlns:m="http://schemas.openxmlformats.org/officeDocument/2006/math" xmlns:v="urn:schemas-microsoft-com:vml" xmlns:wp14="http://schemas.microsoft.com/office/word/2010/wordprocessingDrawing" xmlns:wp="http://schemas.openxmlformats.org/drawingml/2006/wordprocessingDrawing" xmlns:w10="urn:schemas-microsoft-com:office:word" xmlns:w="http://schemas.openxmlformats.org/wordprocessingml/2006/main" xmlns:w14="http://schemas.microsoft.com/office/word/2010/wordml" xmlns:w15="http://schemas.microsoft.com/office/word/2012/wordml" xmlns:w16cid="http://schemas.microsoft.com/office/word/2016/wordml/cid" xmlns:w16se="http://schemas.microsoft.com/office/word/2015/wordml/symex" xmlns:wpg="http://schemas.microsoft.com/office/word/2010/wordprocessingGroup" xmlns:wpi="http://schemas.microsoft.com/office/word/2010/wordprocessingInk" xmlns:wne="http://schemas.microsoft.com/office/word/2006/wordml" xmlns:wps="http://schemas.microsoft.com/office/word/2010/wordprocessingShape" mc:Ignorable="w14 w15 w16se w16cid wp14">
+<w:document xmlns:wpc="http://schemas.microsoft.com/office/word/2010/wordprocessingCanvas" xmlns:cx="http://schemas.microsoft.com/office/drawing/2014/chartex" xmlns:cx1="http://schemas.microsoft.com/office/drawing/2015/9/8/chartex" xmlns:cx2="http://schemas.microsoft.com/office/drawing/2015/10/21/chartex" xmlns:cx3="http://schemas.microsoft.com/office/drawing/2016/5/9/chartex" xmlns:cx4="http://schemas.microsoft.com/office/drawing/2016/5/10/chartex" xmlns:cx5="http://schemas.microsoft.com/office/drawing/2016/5/11/chartex" xmlns:cx6="http://schemas.microsoft.com/office/drawing/2016/5/12/chartex" xmlns:cx7="http://schemas.microsoft.com/office/drawing/2016/5/13/chartex" xmlns:cx8="http://schemas.microsoft.com/office/drawing/2016/5/14/chartex" xmlns:mc="http://schemas.openxmlformats.org/markup-compatibility/2006" xmlns:aink="http://schemas.microsoft.com/office/drawing/2016/ink" xmlns:am3d="http://schemas.microsoft.com/office/drawing/2017/model3d" xmlns:o="urn:schemas-microsoft-com:office:office" xmlns:r="http://schemas.openxmlformats.org/officeDocument/2006/relationships" xmlns:m="http://schemas.openxmlformats.org/officeDocument/2006/math" xmlns:v="urn:schemas-microsoft-com:vml" xmlns:wp14="http://schemas.microsoft.com/office/word/2010/wordprocessingDrawing" xmlns:wp="http://schemas.openxmlformats.org/drawingml/2006/wordprocessingDrawing" xmlns:w10="urn:schemas-microsoft-com:office:word" xmlns:w="http://schemas.openxmlformats.org/wordprocessingml/2006/main" xmlns:w14="http://schemas.microsoft.com/office/word/2010/wordml" xmlns:w15="http://schemas.microsoft.com/office/word/2012/wordml" xmlns:w16cex="http://schemas.microsoft.com/office/word/2018/wordml/cex" xmlns:w16cid="http://schemas.microsoft.com/office/word/2016/wordml/cid" xmlns:w16="http://schemas.microsoft.com/office/word/2018/wordml" xmlns:w16se="http://schemas.microsoft.com/office/word/2015/wordml/symex" xmlns:wpg="http://schemas.microsoft.com/office/word/2010/wordprocessingGroup" xmlns:wpi="http://schemas.microsoft.com/office/word/2010/wordprocessingInk" xmlns:wne="http://schemas.microsoft.com/office/word/2006/wordml" xmlns:wps="http://schemas.microsoft.com/office/word/2010/wordprocessingShape" mc:Ignorable="w14 w15 w16se w16cid w16 w16cex wp14">
   <w:body>
     <w:p>
       <w:pPr>
@@ -10,23 +10,20 @@
           <w:lang w:val="en-US"/>
         </w:rPr>
       </w:pPr>
-      <w:bookmarkStart w:id="0" w:name="_GoBack"/>
-      <w:bookmarkEnd w:id="0"/>
       <w:r>
         <w:rPr>
           <w:b/>
           <w:lang w:val="en-US"/>
         </w:rPr>
-        <w:t>KMG060 – Systems Biology – Fall 2019</w:t>
-      </w:r>
-    </w:p>
-    <w:p>
-      <w:pPr>
+        <w:t>KMG060 – Systems Biology – Fall 20</w:t>
+      </w:r>
+      <w:r>
         <w:rPr>
           <w:b/>
           <w:lang w:val="en-US"/>
         </w:rPr>
-      </w:pPr>
+        <w:t>20</w:t>
+      </w:r>
     </w:p>
     <w:p>
       <w:pPr>
@@ -35,11 +32,19 @@
           <w:lang w:val="en-US"/>
         </w:rPr>
       </w:pPr>
-      <w:r>
+    </w:p>
+    <w:p>
+      <w:pPr>
         <w:rPr>
           <w:b/>
           <w:lang w:val="en-US"/>
         </w:rPr>
+      </w:pPr>
+      <w:r>
+        <w:rPr>
+          <w:b/>
+          <w:lang w:val="en-US"/>
+        </w:rPr>
         <w:t>Exercise 1 Report Template</w:t>
       </w:r>
     </w:p>
@@ -92,7 +97,15 @@
           <w:bCs/>
           <w:lang w:val="en-US"/>
         </w:rPr>
-        <w:t>Friday 20</w:t>
+        <w:t>Friday 2</w:t>
+      </w:r>
+      <w:r>
+        <w:rPr>
+          <w:b/>
+          <w:bCs/>
+          <w:lang w:val="en-US"/>
+        </w:rPr>
+        <w:t>5</w:t>
       </w:r>
       <w:r>
         <w:rPr>
@@ -1132,7 +1145,19 @@
         <w:rPr>
           <w:lang w:val="en-US"/>
         </w:rPr>
-        <w:t xml:space="preserve">As may have realized, DE analysis together with GO terms enrichment analysis is a powerful tool for finding biological phenotype differences across different environmental conditions, however it is usually argued that results depend largely on the selected differential expression thresholds. </w:t>
+        <w:t xml:space="preserve">As </w:t>
+      </w:r>
+      <w:r>
+        <w:rPr>
+          <w:lang w:val="en-US"/>
+        </w:rPr>
+        <w:t xml:space="preserve">you </w:t>
+      </w:r>
+      <w:r>
+        <w:rPr>
+          <w:lang w:val="en-US"/>
+        </w:rPr>
+        <w:t xml:space="preserve">may have realized, DE analysis together with GO terms enrichment analysis is a powerful tool for finding biological phenotype differences across different environmental conditions, however it is usually argued that results depend largely on the selected differential expression thresholds. </w:t>
       </w:r>
     </w:p>
     <w:p>
@@ -1178,7 +1203,7 @@
 </file>
 
 <file path=word/numbering.xml><?xml version="1.0" encoding="utf-8"?>
-<w:numbering xmlns:wpc="http://schemas.microsoft.com/office/word/2010/wordprocessingCanvas" xmlns:cx="http://schemas.microsoft.com/office/drawing/2014/chartex" xmlns:cx1="http://schemas.microsoft.com/office/drawing/2015/9/8/chartex" xmlns:cx2="http://schemas.microsoft.com/office/drawing/2015/10/21/chartex" xmlns:cx3="http://schemas.microsoft.com/office/drawing/2016/5/9/chartex" xmlns:cx4="http://schemas.microsoft.com/office/drawing/2016/5/10/chartex" xmlns:cx5="http://schemas.microsoft.com/office/drawing/2016/5/11/chartex" xmlns:cx6="http://schemas.microsoft.com/office/drawing/2016/5/12/chartex" xmlns:cx7="http://schemas.microsoft.com/office/drawing/2016/5/13/chartex" xmlns:cx8="http://schemas.microsoft.com/office/drawing/2016/5/14/chartex" xmlns:mc="http://schemas.openxmlformats.org/markup-compatibility/2006" xmlns:aink="http://schemas.microsoft.com/office/drawing/2016/ink" xmlns:am3d="http://schemas.microsoft.com/office/drawing/2017/model3d" xmlns:o="urn:schemas-microsoft-com:office:office" xmlns:r="http://schemas.openxmlformats.org/officeDocument/2006/relationships" xmlns:m="http://schemas.openxmlformats.org/officeDocument/2006/math" xmlns:v="urn:schemas-microsoft-com:vml" xmlns:wp14="http://schemas.microsoft.com/office/word/2010/wordprocessingDrawing" xmlns:wp="http://schemas.openxmlformats.org/drawingml/2006/wordprocessingDrawing" xmlns:w10="urn:schemas-microsoft-com:office:word" xmlns:w="http://schemas.openxmlformats.org/wordprocessingml/2006/main" xmlns:w14="http://schemas.microsoft.com/office/word/2010/wordml" xmlns:w15="http://schemas.microsoft.com/office/word/2012/wordml" xmlns:w16cid="http://schemas.microsoft.com/office/word/2016/wordml/cid" xmlns:w16se="http://schemas.microsoft.com/office/word/2015/wordml/symex" xmlns:wpg="http://schemas.microsoft.com/office/word/2010/wordprocessingGroup" xmlns:wpi="http://schemas.microsoft.com/office/word/2010/wordprocessingInk" xmlns:wne="http://schemas.microsoft.com/office/word/2006/wordml" xmlns:wps="http://schemas.microsoft.com/office/word/2010/wordprocessingShape" mc:Ignorable="w14 w15 w16se w16cid wp14">
+<w:numbering xmlns:wpc="http://schemas.microsoft.com/office/word/2010/wordprocessingCanvas" xmlns:cx="http://schemas.microsoft.com/office/drawing/2014/chartex" xmlns:cx1="http://schemas.microsoft.com/office/drawing/2015/9/8/chartex" xmlns:cx2="http://schemas.microsoft.com/office/drawing/2015/10/21/chartex" xmlns:cx3="http://schemas.microsoft.com/office/drawing/2016/5/9/chartex" xmlns:cx4="http://schemas.microsoft.com/office/drawing/2016/5/10/chartex" xmlns:cx5="http://schemas.microsoft.com/office/drawing/2016/5/11/chartex" xmlns:cx6="http://schemas.microsoft.com/office/drawing/2016/5/12/chartex" xmlns:cx7="http://schemas.microsoft.com/office/drawing/2016/5/13/chartex" xmlns:cx8="http://schemas.microsoft.com/office/drawing/2016/5/14/chartex" xmlns:mc="http://schemas.openxmlformats.org/markup-compatibility/2006" xmlns:aink="http://schemas.microsoft.com/office/drawing/2016/ink" xmlns:am3d="http://schemas.microsoft.com/office/drawing/2017/model3d" xmlns:o="urn:schemas-microsoft-com:office:office" xmlns:r="http://schemas.openxmlformats.org/officeDocument/2006/relationships" xmlns:m="http://schemas.openxmlformats.org/officeDocument/2006/math" xmlns:v="urn:schemas-microsoft-com:vml" xmlns:wp14="http://schemas.microsoft.com/office/word/2010/wordprocessingDrawing" xmlns:wp="http://schemas.openxmlformats.org/drawingml/2006/wordprocessingDrawing" xmlns:w10="urn:schemas-microsoft-com:office:word" xmlns:w="http://schemas.openxmlformats.org/wordprocessingml/2006/main" xmlns:w14="http://schemas.microsoft.com/office/word/2010/wordml" xmlns:w15="http://schemas.microsoft.com/office/word/2012/wordml" xmlns:w16cex="http://schemas.microsoft.com/office/word/2018/wordml/cex" xmlns:w16cid="http://schemas.microsoft.com/office/word/2016/wordml/cid" xmlns:w16="http://schemas.microsoft.com/office/word/2018/wordml" xmlns:w16se="http://schemas.microsoft.com/office/word/2015/wordml/symex" xmlns:wpg="http://schemas.microsoft.com/office/word/2010/wordprocessingGroup" xmlns:wpi="http://schemas.microsoft.com/office/word/2010/wordprocessingInk" xmlns:wne="http://schemas.microsoft.com/office/word/2006/wordml" xmlns:wps="http://schemas.microsoft.com/office/word/2010/wordprocessingShape" mc:Ignorable="w14 w15 w16se w16cid w16 w16cex wp14">
   <w:abstractNum w:abstractNumId="0" w15:restartNumberingAfterBreak="0">
     <w:nsid w:val="019E38E6"/>
     <w:multiLevelType w:val="hybridMultilevel"/>
@@ -1645,7 +1670,7 @@
 </file>
 
 <file path=word/styles.xml><?xml version="1.0" encoding="utf-8"?>
-<w:styles xmlns:mc="http://schemas.openxmlformats.org/markup-compatibility/2006" xmlns:r="http://schemas.openxmlformats.org/officeDocument/2006/relationships" xmlns:w="http://schemas.openxmlformats.org/wordprocessingml/2006/main" xmlns:w14="http://schemas.microsoft.com/office/word/2010/wordml" xmlns:w15="http://schemas.microsoft.com/office/word/2012/wordml" xmlns:w16cid="http://schemas.microsoft.com/office/word/2016/wordml/cid" xmlns:w16se="http://schemas.microsoft.com/office/word/2015/wordml/symex" mc:Ignorable="w14 w15 w16se w16cid">
+<w:styles xmlns:mc="http://schemas.openxmlformats.org/markup-compatibility/2006" xmlns:r="http://schemas.openxmlformats.org/officeDocument/2006/relationships" xmlns:w="http://schemas.openxmlformats.org/wordprocessingml/2006/main" xmlns:w14="http://schemas.microsoft.com/office/word/2010/wordml" xmlns:w15="http://schemas.microsoft.com/office/word/2012/wordml" xmlns:w16cex="http://schemas.microsoft.com/office/word/2018/wordml/cex" xmlns:w16cid="http://schemas.microsoft.com/office/word/2016/wordml/cid" xmlns:w16="http://schemas.microsoft.com/office/word/2018/wordml" xmlns:w16se="http://schemas.microsoft.com/office/word/2015/wordml/symex" mc:Ignorable="w14 w15 w16se w16cid w16 w16cex">
   <w:docDefaults>
     <w:rPrDefault>
       <w:rPr>
@@ -1661,7 +1686,7 @@
       </w:pPr>
     </w:pPrDefault>
   </w:docDefaults>
-  <w:latentStyles w:defLockedState="0" w:defUIPriority="99" w:defSemiHidden="0" w:defUnhideWhenUsed="0" w:defQFormat="0" w:count="377">
+  <w:latentStyles w:defLockedState="0" w:defUIPriority="99" w:defSemiHidden="0" w:defUnhideWhenUsed="0" w:defQFormat="0" w:count="376">
     <w:lsdException w:name="Normal" w:uiPriority="0" w:qFormat="1"/>
     <w:lsdException w:name="heading 1" w:uiPriority="9" w:qFormat="1"/>
     <w:lsdException w:name="heading 2" w:semiHidden="1" w:uiPriority="9" w:unhideWhenUsed="1" w:qFormat="1"/>
@@ -2038,7 +2063,6 @@
     <w:lsdException w:name="Hashtag" w:semiHidden="1" w:unhideWhenUsed="1"/>
     <w:lsdException w:name="Unresolved Mention" w:semiHidden="1" w:unhideWhenUsed="1"/>
     <w:lsdException w:name="Smart Link" w:semiHidden="1" w:unhideWhenUsed="1"/>
-    <w:lsdException w:name="Smart Link Error" w:semiHidden="1" w:unhideWhenUsed="1"/>
   </w:latentStyles>
   <w:style w:type="paragraph" w:default="1" w:styleId="Normal">
     <w:name w:val="Normal"/>

</xml_diff>

<commit_message>
Update Exercise 1 report template
Modified report template for the current course (2021)
</commit_message>
<xml_diff>
--- a/Exercise1_RNAseq_Analysis/Exercise1_Report_template.docx
+++ b/Exercise1_RNAseq_Analysis/Exercise1_Report_template.docx
@@ -1,6 +1,6 @@
 
 <file path=word/document.xml><?xml version="1.0" encoding="utf-8"?>
-<w:document xmlns:wpc="http://schemas.microsoft.com/office/word/2010/wordprocessingCanvas" xmlns:cx="http://schemas.microsoft.com/office/drawing/2014/chartex" xmlns:cx1="http://schemas.microsoft.com/office/drawing/2015/9/8/chartex" xmlns:cx2="http://schemas.microsoft.com/office/drawing/2015/10/21/chartex" xmlns:cx3="http://schemas.microsoft.com/office/drawing/2016/5/9/chartex" xmlns:cx4="http://schemas.microsoft.com/office/drawing/2016/5/10/chartex" xmlns:cx5="http://schemas.microsoft.com/office/drawing/2016/5/11/chartex" xmlns:cx6="http://schemas.microsoft.com/office/drawing/2016/5/12/chartex" xmlns:cx7="http://schemas.microsoft.com/office/drawing/2016/5/13/chartex" xmlns:cx8="http://schemas.microsoft.com/office/drawing/2016/5/14/chartex" xmlns:mc="http://schemas.openxmlformats.org/markup-compatibility/2006" xmlns:aink="http://schemas.microsoft.com/office/drawing/2016/ink" xmlns:am3d="http://schemas.microsoft.com/office/drawing/2017/model3d" xmlns:o="urn:schemas-microsoft-com:office:office" xmlns:r="http://schemas.openxmlformats.org/officeDocument/2006/relationships" xmlns:m="http://schemas.openxmlformats.org/officeDocument/2006/math" xmlns:v="urn:schemas-microsoft-com:vml" xmlns:wp14="http://schemas.microsoft.com/office/word/2010/wordprocessingDrawing" xmlns:wp="http://schemas.openxmlformats.org/drawingml/2006/wordprocessingDrawing" xmlns:w10="urn:schemas-microsoft-com:office:word" xmlns:w="http://schemas.openxmlformats.org/wordprocessingml/2006/main" xmlns:w14="http://schemas.microsoft.com/office/word/2010/wordml" xmlns:w15="http://schemas.microsoft.com/office/word/2012/wordml" xmlns:w16cex="http://schemas.microsoft.com/office/word/2018/wordml/cex" xmlns:w16cid="http://schemas.microsoft.com/office/word/2016/wordml/cid" xmlns:w16="http://schemas.microsoft.com/office/word/2018/wordml" xmlns:w16se="http://schemas.microsoft.com/office/word/2015/wordml/symex" xmlns:wpg="http://schemas.microsoft.com/office/word/2010/wordprocessingGroup" xmlns:wpi="http://schemas.microsoft.com/office/word/2010/wordprocessingInk" xmlns:wne="http://schemas.microsoft.com/office/word/2006/wordml" xmlns:wps="http://schemas.microsoft.com/office/word/2010/wordprocessingShape" mc:Ignorable="w14 w15 w16se w16cid w16 w16cex wp14">
+<w:document xmlns:wpc="http://schemas.microsoft.com/office/word/2010/wordprocessingCanvas" xmlns:cx="http://schemas.microsoft.com/office/drawing/2014/chartex" xmlns:cx1="http://schemas.microsoft.com/office/drawing/2015/9/8/chartex" xmlns:cx2="http://schemas.microsoft.com/office/drawing/2015/10/21/chartex" xmlns:cx3="http://schemas.microsoft.com/office/drawing/2016/5/9/chartex" xmlns:cx4="http://schemas.microsoft.com/office/drawing/2016/5/10/chartex" xmlns:cx5="http://schemas.microsoft.com/office/drawing/2016/5/11/chartex" xmlns:cx6="http://schemas.microsoft.com/office/drawing/2016/5/12/chartex" xmlns:cx7="http://schemas.microsoft.com/office/drawing/2016/5/13/chartex" xmlns:cx8="http://schemas.microsoft.com/office/drawing/2016/5/14/chartex" xmlns:mc="http://schemas.openxmlformats.org/markup-compatibility/2006" xmlns:aink="http://schemas.microsoft.com/office/drawing/2016/ink" xmlns:am3d="http://schemas.microsoft.com/office/drawing/2017/model3d" xmlns:o="urn:schemas-microsoft-com:office:office" xmlns:r="http://schemas.openxmlformats.org/officeDocument/2006/relationships" xmlns:m="http://schemas.openxmlformats.org/officeDocument/2006/math" xmlns:v="urn:schemas-microsoft-com:vml" xmlns:wp14="http://schemas.microsoft.com/office/word/2010/wordprocessingDrawing" xmlns:wp="http://schemas.openxmlformats.org/drawingml/2006/wordprocessingDrawing" xmlns:w10="urn:schemas-microsoft-com:office:word" xmlns:w="http://schemas.openxmlformats.org/wordprocessingml/2006/main" xmlns:w14="http://schemas.microsoft.com/office/word/2010/wordml" xmlns:w15="http://schemas.microsoft.com/office/word/2012/wordml" xmlns:w16cex="http://schemas.microsoft.com/office/word/2018/wordml/cex" xmlns:w16cid="http://schemas.microsoft.com/office/word/2016/wordml/cid" xmlns:w16="http://schemas.microsoft.com/office/word/2018/wordml" xmlns:w16sdtdh="http://schemas.microsoft.com/office/word/2020/wordml/sdtdatahash" xmlns:w16se="http://schemas.microsoft.com/office/word/2015/wordml/symex" xmlns:wpg="http://schemas.microsoft.com/office/word/2010/wordprocessingGroup" xmlns:wpi="http://schemas.microsoft.com/office/word/2010/wordprocessingInk" xmlns:wne="http://schemas.microsoft.com/office/word/2006/wordml" xmlns:wps="http://schemas.microsoft.com/office/word/2010/wordprocessingShape" mc:Ignorable="w14 w15 w16se w16cid w16 w16cex w16sdtdh wp14">
   <w:body>
     <w:p>
       <w:pPr>
@@ -22,16 +22,15 @@
           <w:b/>
           <w:lang w:val="en-US"/>
         </w:rPr>
-        <w:t>20</w:t>
-      </w:r>
-    </w:p>
-    <w:p>
-      <w:pPr>
+        <w:t>2</w:t>
+      </w:r>
+      <w:r>
         <w:rPr>
           <w:b/>
           <w:lang w:val="en-US"/>
         </w:rPr>
-      </w:pPr>
+        <w:t>1</w:t>
+      </w:r>
     </w:p>
     <w:p>
       <w:pPr>
@@ -45,7 +44,7 @@
           <w:b/>
           <w:lang w:val="en-US"/>
         </w:rPr>
-        <w:t>Exercise 1 Report Template</w:t>
+        <w:t>Exercise 1 Report</w:t>
       </w:r>
     </w:p>
     <w:p>
@@ -97,7 +96,7 @@
           <w:bCs/>
           <w:lang w:val="en-US"/>
         </w:rPr>
-        <w:t>Friday 2</w:t>
+        <w:t>Sunday</w:t>
       </w:r>
       <w:r>
         <w:rPr>
@@ -105,16 +104,24 @@
           <w:bCs/>
           <w:lang w:val="en-US"/>
         </w:rPr>
-        <w:t>5</w:t>
+        <w:t xml:space="preserve"> </w:t>
       </w:r>
       <w:r>
         <w:rPr>
           <w:b/>
           <w:bCs/>
+          <w:lang w:val="en-US"/>
+        </w:rPr>
+        <w:t>19</w:t>
+      </w:r>
+      <w:r>
+        <w:rPr>
+          <w:b/>
+          <w:bCs/>
           <w:vertAlign w:val="superscript"/>
           <w:lang w:val="en-US"/>
         </w:rPr>
-        <w:t>th</w:t>
+        <w:t xml:space="preserve"> </w:t>
       </w:r>
       <w:r>
         <w:rPr>
@@ -122,7 +129,15 @@
           <w:bCs/>
           <w:lang w:val="en-US"/>
         </w:rPr>
-        <w:t xml:space="preserve"> of September at 23:55</w:t>
+        <w:t>September at 23:5</w:t>
+      </w:r>
+      <w:r>
+        <w:rPr>
+          <w:b/>
+          <w:bCs/>
+          <w:lang w:val="en-US"/>
+        </w:rPr>
+        <w:t>9</w:t>
       </w:r>
       <w:r>
         <w:rPr>
@@ -232,23 +247,51 @@
           <w:bCs/>
           <w:lang w:val="en-US"/>
         </w:rPr>
-        <w:t xml:space="preserve">, take a look to your </w:t>
-      </w:r>
-      <w:proofErr w:type="spellStart"/>
-      <w:r>
-        <w:rPr>
-          <w:bCs/>
-          <w:lang w:val="en-US"/>
-        </w:rPr>
-        <w:t>RNAseq</w:t>
-      </w:r>
-      <w:proofErr w:type="spellEnd"/>
-      <w:r>
-        <w:rPr>
-          <w:bCs/>
-          <w:lang w:val="en-US"/>
-        </w:rPr>
-        <w:t xml:space="preserve"> counts dataset:</w:t>
+        <w:t xml:space="preserve">, </w:t>
+      </w:r>
+      <w:proofErr w:type="gramStart"/>
+      <w:r>
+        <w:rPr>
+          <w:bCs/>
+          <w:lang w:val="en-US"/>
+        </w:rPr>
+        <w:t>take a look</w:t>
+      </w:r>
+      <w:proofErr w:type="gramEnd"/>
+      <w:r>
+        <w:rPr>
+          <w:bCs/>
+          <w:lang w:val="en-US"/>
+        </w:rPr>
+        <w:t xml:space="preserve"> </w:t>
+      </w:r>
+      <w:r>
+        <w:rPr>
+          <w:bCs/>
+          <w:lang w:val="en-US"/>
+        </w:rPr>
+        <w:t>at</w:t>
+      </w:r>
+      <w:r>
+        <w:rPr>
+          <w:bCs/>
+          <w:lang w:val="en-US"/>
+        </w:rPr>
+        <w:t xml:space="preserve"> your RNA</w:t>
+      </w:r>
+      <w:r>
+        <w:rPr>
+          <w:bCs/>
+          <w:lang w:val="en-US"/>
+        </w:rPr>
+        <w:t>-</w:t>
+      </w:r>
+      <w:r>
+        <w:rPr>
+          <w:bCs/>
+          <w:lang w:val="en-US"/>
+        </w:rPr>
+        <w:t>seq counts dataset:</w:t>
       </w:r>
     </w:p>
     <w:p>
@@ -343,23 +386,37 @@
           <w:bCs/>
           <w:lang w:val="en-US"/>
         </w:rPr>
-        <w:t xml:space="preserve">How many genes were actually measured by </w:t>
-      </w:r>
-      <w:proofErr w:type="spellStart"/>
-      <w:r>
-        <w:rPr>
-          <w:bCs/>
-          <w:lang w:val="en-US"/>
-        </w:rPr>
-        <w:t>RNAseq</w:t>
-      </w:r>
-      <w:proofErr w:type="spellEnd"/>
-      <w:r>
-        <w:rPr>
-          <w:bCs/>
-          <w:lang w:val="en-US"/>
-        </w:rPr>
-        <w:t xml:space="preserve"> (non-zero reads)?</w:t>
+        <w:t xml:space="preserve">How many genes were </w:t>
+      </w:r>
+      <w:proofErr w:type="gramStart"/>
+      <w:r>
+        <w:rPr>
+          <w:bCs/>
+          <w:lang w:val="en-US"/>
+        </w:rPr>
+        <w:t>actually measured</w:t>
+      </w:r>
+      <w:proofErr w:type="gramEnd"/>
+      <w:r>
+        <w:rPr>
+          <w:bCs/>
+          <w:lang w:val="en-US"/>
+        </w:rPr>
+        <w:t xml:space="preserve"> by RNA</w:t>
+      </w:r>
+      <w:r>
+        <w:rPr>
+          <w:bCs/>
+          <w:lang w:val="en-US"/>
+        </w:rPr>
+        <w:t>-</w:t>
+      </w:r>
+      <w:r>
+        <w:rPr>
+          <w:bCs/>
+          <w:lang w:val="en-US"/>
+        </w:rPr>
+        <w:t>seq (non-zero reads)?</w:t>
       </w:r>
     </w:p>
     <w:p>
@@ -500,6 +557,16 @@
     <w:p>
       <w:pPr>
         <w:pStyle w:val="ListParagraph"/>
+        <w:jc w:val="both"/>
+        <w:rPr>
+          <w:bCs/>
+          <w:lang w:val="en-US"/>
+        </w:rPr>
+      </w:pPr>
+    </w:p>
+    <w:p>
+      <w:pPr>
+        <w:pStyle w:val="ListParagraph"/>
         <w:numPr>
           <w:ilvl w:val="1"/>
           <w:numId w:val="1"/>
@@ -843,6 +910,17 @@
     <w:p>
       <w:pPr>
         <w:pStyle w:val="ListParagraph"/>
+        <w:ind w:left="1080"/>
+        <w:jc w:val="both"/>
+        <w:rPr>
+          <w:bCs/>
+          <w:lang w:val="en-US"/>
+        </w:rPr>
+      </w:pPr>
+    </w:p>
+    <w:p>
+      <w:pPr>
+        <w:pStyle w:val="ListParagraph"/>
         <w:numPr>
           <w:ilvl w:val="0"/>
           <w:numId w:val="1"/>
@@ -943,6 +1021,16 @@
     <w:p>
       <w:pPr>
         <w:pStyle w:val="ListParagraph"/>
+        <w:ind w:left="1080"/>
+        <w:jc w:val="both"/>
+        <w:rPr>
+          <w:lang w:val="en-US"/>
+        </w:rPr>
+      </w:pPr>
+    </w:p>
+    <w:p>
+      <w:pPr>
+        <w:pStyle w:val="ListParagraph"/>
         <w:numPr>
           <w:ilvl w:val="0"/>
           <w:numId w:val="1"/>
@@ -1070,6 +1158,16 @@
         </w:rPr>
         <w:t>Provide a list of GO term IDs and descriptions for all the significantly enriched GO terms (adjusted p-Value &lt;=0.01) in your DE genes.</w:t>
       </w:r>
+    </w:p>
+    <w:p>
+      <w:pPr>
+        <w:pStyle w:val="ListParagraph"/>
+        <w:ind w:left="1080"/>
+        <w:jc w:val="both"/>
+        <w:rPr>
+          <w:lang w:val="en-US"/>
+        </w:rPr>
+      </w:pPr>
     </w:p>
     <w:p>
       <w:pPr>
@@ -1203,7 +1301,7 @@
 </file>
 
 <file path=word/numbering.xml><?xml version="1.0" encoding="utf-8"?>
-<w:numbering xmlns:wpc="http://schemas.microsoft.com/office/word/2010/wordprocessingCanvas" xmlns:cx="http://schemas.microsoft.com/office/drawing/2014/chartex" xmlns:cx1="http://schemas.microsoft.com/office/drawing/2015/9/8/chartex" xmlns:cx2="http://schemas.microsoft.com/office/drawing/2015/10/21/chartex" xmlns:cx3="http://schemas.microsoft.com/office/drawing/2016/5/9/chartex" xmlns:cx4="http://schemas.microsoft.com/office/drawing/2016/5/10/chartex" xmlns:cx5="http://schemas.microsoft.com/office/drawing/2016/5/11/chartex" xmlns:cx6="http://schemas.microsoft.com/office/drawing/2016/5/12/chartex" xmlns:cx7="http://schemas.microsoft.com/office/drawing/2016/5/13/chartex" xmlns:cx8="http://schemas.microsoft.com/office/drawing/2016/5/14/chartex" xmlns:mc="http://schemas.openxmlformats.org/markup-compatibility/2006" xmlns:aink="http://schemas.microsoft.com/office/drawing/2016/ink" xmlns:am3d="http://schemas.microsoft.com/office/drawing/2017/model3d" xmlns:o="urn:schemas-microsoft-com:office:office" xmlns:r="http://schemas.openxmlformats.org/officeDocument/2006/relationships" xmlns:m="http://schemas.openxmlformats.org/officeDocument/2006/math" xmlns:v="urn:schemas-microsoft-com:vml" xmlns:wp14="http://schemas.microsoft.com/office/word/2010/wordprocessingDrawing" xmlns:wp="http://schemas.openxmlformats.org/drawingml/2006/wordprocessingDrawing" xmlns:w10="urn:schemas-microsoft-com:office:word" xmlns:w="http://schemas.openxmlformats.org/wordprocessingml/2006/main" xmlns:w14="http://schemas.microsoft.com/office/word/2010/wordml" xmlns:w15="http://schemas.microsoft.com/office/word/2012/wordml" xmlns:w16cex="http://schemas.microsoft.com/office/word/2018/wordml/cex" xmlns:w16cid="http://schemas.microsoft.com/office/word/2016/wordml/cid" xmlns:w16="http://schemas.microsoft.com/office/word/2018/wordml" xmlns:w16se="http://schemas.microsoft.com/office/word/2015/wordml/symex" xmlns:wpg="http://schemas.microsoft.com/office/word/2010/wordprocessingGroup" xmlns:wpi="http://schemas.microsoft.com/office/word/2010/wordprocessingInk" xmlns:wne="http://schemas.microsoft.com/office/word/2006/wordml" xmlns:wps="http://schemas.microsoft.com/office/word/2010/wordprocessingShape" mc:Ignorable="w14 w15 w16se w16cid w16 w16cex wp14">
+<w:numbering xmlns:wpc="http://schemas.microsoft.com/office/word/2010/wordprocessingCanvas" xmlns:cx="http://schemas.microsoft.com/office/drawing/2014/chartex" xmlns:cx1="http://schemas.microsoft.com/office/drawing/2015/9/8/chartex" xmlns:cx2="http://schemas.microsoft.com/office/drawing/2015/10/21/chartex" xmlns:cx3="http://schemas.microsoft.com/office/drawing/2016/5/9/chartex" xmlns:cx4="http://schemas.microsoft.com/office/drawing/2016/5/10/chartex" xmlns:cx5="http://schemas.microsoft.com/office/drawing/2016/5/11/chartex" xmlns:cx6="http://schemas.microsoft.com/office/drawing/2016/5/12/chartex" xmlns:cx7="http://schemas.microsoft.com/office/drawing/2016/5/13/chartex" xmlns:cx8="http://schemas.microsoft.com/office/drawing/2016/5/14/chartex" xmlns:mc="http://schemas.openxmlformats.org/markup-compatibility/2006" xmlns:aink="http://schemas.microsoft.com/office/drawing/2016/ink" xmlns:am3d="http://schemas.microsoft.com/office/drawing/2017/model3d" xmlns:o="urn:schemas-microsoft-com:office:office" xmlns:r="http://schemas.openxmlformats.org/officeDocument/2006/relationships" xmlns:m="http://schemas.openxmlformats.org/officeDocument/2006/math" xmlns:v="urn:schemas-microsoft-com:vml" xmlns:wp14="http://schemas.microsoft.com/office/word/2010/wordprocessingDrawing" xmlns:wp="http://schemas.openxmlformats.org/drawingml/2006/wordprocessingDrawing" xmlns:w10="urn:schemas-microsoft-com:office:word" xmlns:w="http://schemas.openxmlformats.org/wordprocessingml/2006/main" xmlns:w14="http://schemas.microsoft.com/office/word/2010/wordml" xmlns:w15="http://schemas.microsoft.com/office/word/2012/wordml" xmlns:w16cex="http://schemas.microsoft.com/office/word/2018/wordml/cex" xmlns:w16cid="http://schemas.microsoft.com/office/word/2016/wordml/cid" xmlns:w16="http://schemas.microsoft.com/office/word/2018/wordml" xmlns:w16sdtdh="http://schemas.microsoft.com/office/word/2020/wordml/sdtdatahash" xmlns:w16se="http://schemas.microsoft.com/office/word/2015/wordml/symex" xmlns:wpg="http://schemas.microsoft.com/office/word/2010/wordprocessingGroup" xmlns:wpi="http://schemas.microsoft.com/office/word/2010/wordprocessingInk" xmlns:wne="http://schemas.microsoft.com/office/word/2006/wordml" xmlns:wps="http://schemas.microsoft.com/office/word/2010/wordprocessingShape" mc:Ignorable="w14 w15 w16se w16cid w16 w16cex w16sdtdh wp14">
   <w:abstractNum w:abstractNumId="0" w15:restartNumberingAfterBreak="0">
     <w:nsid w:val="019E38E6"/>
     <w:multiLevelType w:val="hybridMultilevel"/>
@@ -1670,7 +1768,7 @@
 </file>
 
 <file path=word/styles.xml><?xml version="1.0" encoding="utf-8"?>
-<w:styles xmlns:mc="http://schemas.openxmlformats.org/markup-compatibility/2006" xmlns:r="http://schemas.openxmlformats.org/officeDocument/2006/relationships" xmlns:w="http://schemas.openxmlformats.org/wordprocessingml/2006/main" xmlns:w14="http://schemas.microsoft.com/office/word/2010/wordml" xmlns:w15="http://schemas.microsoft.com/office/word/2012/wordml" xmlns:w16cex="http://schemas.microsoft.com/office/word/2018/wordml/cex" xmlns:w16cid="http://schemas.microsoft.com/office/word/2016/wordml/cid" xmlns:w16="http://schemas.microsoft.com/office/word/2018/wordml" xmlns:w16se="http://schemas.microsoft.com/office/word/2015/wordml/symex" mc:Ignorable="w14 w15 w16se w16cid w16 w16cex">
+<w:styles xmlns:mc="http://schemas.openxmlformats.org/markup-compatibility/2006" xmlns:r="http://schemas.openxmlformats.org/officeDocument/2006/relationships" xmlns:w="http://schemas.openxmlformats.org/wordprocessingml/2006/main" xmlns:w14="http://schemas.microsoft.com/office/word/2010/wordml" xmlns:w15="http://schemas.microsoft.com/office/word/2012/wordml" xmlns:w16cex="http://schemas.microsoft.com/office/word/2018/wordml/cex" xmlns:w16cid="http://schemas.microsoft.com/office/word/2016/wordml/cid" xmlns:w16="http://schemas.microsoft.com/office/word/2018/wordml" xmlns:w16sdtdh="http://schemas.microsoft.com/office/word/2020/wordml/sdtdatahash" xmlns:w16se="http://schemas.microsoft.com/office/word/2015/wordml/symex" mc:Ignorable="w14 w15 w16se w16cid w16 w16cex w16sdtdh">
   <w:docDefaults>
     <w:rPrDefault>
       <w:rPr>

</xml_diff>

<commit_message>
Update Exercise 1 files
Revised Exercise 1 script and report template for 2022 course
</commit_message>
<xml_diff>
--- a/Exercise1_RNAseq_Analysis/Exercise1_Report_template.docx
+++ b/Exercise1_RNAseq_Analysis/Exercise1_Report_template.docx
@@ -1,9 +1,10 @@
 
 <file path=word/document.xml><?xml version="1.0" encoding="utf-8"?>
-<w:document xmlns:wpc="http://schemas.microsoft.com/office/word/2010/wordprocessingCanvas" xmlns:cx="http://schemas.microsoft.com/office/drawing/2014/chartex" xmlns:cx1="http://schemas.microsoft.com/office/drawing/2015/9/8/chartex" xmlns:cx2="http://schemas.microsoft.com/office/drawing/2015/10/21/chartex" xmlns:cx3="http://schemas.microsoft.com/office/drawing/2016/5/9/chartex" xmlns:cx4="http://schemas.microsoft.com/office/drawing/2016/5/10/chartex" xmlns:cx5="http://schemas.microsoft.com/office/drawing/2016/5/11/chartex" xmlns:cx6="http://schemas.microsoft.com/office/drawing/2016/5/12/chartex" xmlns:cx7="http://schemas.microsoft.com/office/drawing/2016/5/13/chartex" xmlns:cx8="http://schemas.microsoft.com/office/drawing/2016/5/14/chartex" xmlns:mc="http://schemas.openxmlformats.org/markup-compatibility/2006" xmlns:aink="http://schemas.microsoft.com/office/drawing/2016/ink" xmlns:am3d="http://schemas.microsoft.com/office/drawing/2017/model3d" xmlns:o="urn:schemas-microsoft-com:office:office" xmlns:r="http://schemas.openxmlformats.org/officeDocument/2006/relationships" xmlns:m="http://schemas.openxmlformats.org/officeDocument/2006/math" xmlns:v="urn:schemas-microsoft-com:vml" xmlns:wp14="http://schemas.microsoft.com/office/word/2010/wordprocessingDrawing" xmlns:wp="http://schemas.openxmlformats.org/drawingml/2006/wordprocessingDrawing" xmlns:w10="urn:schemas-microsoft-com:office:word" xmlns:w="http://schemas.openxmlformats.org/wordprocessingml/2006/main" xmlns:w14="http://schemas.microsoft.com/office/word/2010/wordml" xmlns:w15="http://schemas.microsoft.com/office/word/2012/wordml" xmlns:w16cex="http://schemas.microsoft.com/office/word/2018/wordml/cex" xmlns:w16cid="http://schemas.microsoft.com/office/word/2016/wordml/cid" xmlns:w16="http://schemas.microsoft.com/office/word/2018/wordml" xmlns:w16sdtdh="http://schemas.microsoft.com/office/word/2020/wordml/sdtdatahash" xmlns:w16se="http://schemas.microsoft.com/office/word/2015/wordml/symex" xmlns:wpg="http://schemas.microsoft.com/office/word/2010/wordprocessingGroup" xmlns:wpi="http://schemas.microsoft.com/office/word/2010/wordprocessingInk" xmlns:wne="http://schemas.microsoft.com/office/word/2006/wordml" xmlns:wps="http://schemas.microsoft.com/office/word/2010/wordprocessingShape" mc:Ignorable="w14 w15 w16se w16cid w16 w16cex w16sdtdh wp14">
+<w:document xmlns:wpc="http://schemas.microsoft.com/office/word/2010/wordprocessingCanvas" xmlns:cx="http://schemas.microsoft.com/office/drawing/2014/chartex" xmlns:cx1="http://schemas.microsoft.com/office/drawing/2015/9/8/chartex" xmlns:cx2="http://schemas.microsoft.com/office/drawing/2015/10/21/chartex" xmlns:cx3="http://schemas.microsoft.com/office/drawing/2016/5/9/chartex" xmlns:cx4="http://schemas.microsoft.com/office/drawing/2016/5/10/chartex" xmlns:cx5="http://schemas.microsoft.com/office/drawing/2016/5/11/chartex" xmlns:cx6="http://schemas.microsoft.com/office/drawing/2016/5/12/chartex" xmlns:cx7="http://schemas.microsoft.com/office/drawing/2016/5/13/chartex" xmlns:cx8="http://schemas.microsoft.com/office/drawing/2016/5/14/chartex" xmlns:mc="http://schemas.openxmlformats.org/markup-compatibility/2006" xmlns:aink="http://schemas.microsoft.com/office/drawing/2016/ink" xmlns:am3d="http://schemas.microsoft.com/office/drawing/2017/model3d" xmlns:o="urn:schemas-microsoft-com:office:office" xmlns:oel="http://schemas.microsoft.com/office/2019/extlst" xmlns:r="http://schemas.openxmlformats.org/officeDocument/2006/relationships" xmlns:m="http://schemas.openxmlformats.org/officeDocument/2006/math" xmlns:v="urn:schemas-microsoft-com:vml" xmlns:wp14="http://schemas.microsoft.com/office/word/2010/wordprocessingDrawing" xmlns:wp="http://schemas.openxmlformats.org/drawingml/2006/wordprocessingDrawing" xmlns:w10="urn:schemas-microsoft-com:office:word" xmlns:w="http://schemas.openxmlformats.org/wordprocessingml/2006/main" xmlns:w14="http://schemas.microsoft.com/office/word/2010/wordml" xmlns:w15="http://schemas.microsoft.com/office/word/2012/wordml" xmlns:w16cex="http://schemas.microsoft.com/office/word/2018/wordml/cex" xmlns:w16cid="http://schemas.microsoft.com/office/word/2016/wordml/cid" xmlns:w16="http://schemas.microsoft.com/office/word/2018/wordml" xmlns:w16sdtdh="http://schemas.microsoft.com/office/word/2020/wordml/sdtdatahash" xmlns:w16se="http://schemas.microsoft.com/office/word/2015/wordml/symex" xmlns:wpg="http://schemas.microsoft.com/office/word/2010/wordprocessingGroup" xmlns:wpi="http://schemas.microsoft.com/office/word/2010/wordprocessingInk" xmlns:wne="http://schemas.microsoft.com/office/word/2006/wordml" xmlns:wps="http://schemas.microsoft.com/office/word/2010/wordprocessingShape" mc:Ignorable="w14 w15 w16se w16cid w16 w16cex w16sdtdh wp14">
   <w:body>
     <w:p>
       <w:pPr>
+        <w:spacing w:line="276" w:lineRule="auto"/>
         <w:jc w:val="right"/>
         <w:rPr>
           <w:b/>
@@ -29,74 +30,129 @@
           <w:b/>
           <w:lang w:val="en-US"/>
         </w:rPr>
+        <w:t>2</w:t>
+      </w:r>
+    </w:p>
+    <w:p>
+      <w:pPr>
+        <w:spacing w:line="276" w:lineRule="auto"/>
+        <w:rPr>
+          <w:b/>
+          <w:lang w:val="en-US"/>
+        </w:rPr>
+      </w:pPr>
+      <w:r>
+        <w:rPr>
+          <w:b/>
+          <w:lang w:val="en-US"/>
+        </w:rPr>
+        <w:t>Exercise 1 Report</w:t>
+      </w:r>
+    </w:p>
+    <w:p>
+      <w:pPr>
+        <w:spacing w:line="276" w:lineRule="auto"/>
+        <w:jc w:val="both"/>
+        <w:rPr>
+          <w:lang w:val="en-US"/>
+        </w:rPr>
+      </w:pPr>
+      <w:r>
+        <w:rPr>
+          <w:lang w:val="en-US"/>
+        </w:rPr>
+        <w:t xml:space="preserve">Work in </w:t>
+      </w:r>
+      <w:r>
+        <w:rPr>
+          <w:lang w:val="en-US"/>
+        </w:rPr>
+        <w:t>your assigned group</w:t>
+      </w:r>
+      <w:r>
+        <w:rPr>
+          <w:lang w:val="en-US"/>
+        </w:rPr>
+        <w:t xml:space="preserve"> for this exercise. </w:t>
+      </w:r>
+      <w:r>
+        <w:rPr>
+          <w:lang w:val="en-US"/>
+        </w:rPr>
+        <w:t>Do not “team up” with another pair of students.</w:t>
+      </w:r>
+      <w:r>
+        <w:rPr>
+          <w:lang w:val="en-US"/>
+        </w:rPr>
+        <w:t xml:space="preserve"> Each question will be graded with one point</w:t>
+      </w:r>
+      <w:r>
+        <w:rPr>
+          <w:lang w:val="en-US"/>
+        </w:rPr>
+        <w:t xml:space="preserve"> if the correct answer is provided.</w:t>
+      </w:r>
+      <w:r>
+        <w:rPr>
+          <w:lang w:val="en-US"/>
+        </w:rPr>
+        <w:t xml:space="preserve"> </w:t>
+      </w:r>
+      <w:r>
+        <w:rPr>
+          <w:lang w:val="en-US"/>
+        </w:rPr>
+        <w:t xml:space="preserve">This report should be uploaded to Canvas by </w:t>
+      </w:r>
+      <w:r>
+        <w:rPr>
+          <w:b/>
+          <w:bCs/>
+          <w:lang w:val="en-US"/>
+        </w:rPr>
+        <w:t>Sunday</w:t>
+      </w:r>
+      <w:r>
+        <w:rPr>
+          <w:b/>
+          <w:bCs/>
+          <w:lang w:val="en-US"/>
+        </w:rPr>
+        <w:t xml:space="preserve"> </w:t>
+      </w:r>
+      <w:r>
+        <w:rPr>
+          <w:b/>
+          <w:bCs/>
+          <w:lang w:val="en-US"/>
+        </w:rPr>
         <w:t>1</w:t>
       </w:r>
-    </w:p>
-    <w:p>
-      <w:pPr>
+      <w:r>
         <w:rPr>
           <w:b/>
-          <w:lang w:val="en-US"/>
-        </w:rPr>
-      </w:pPr>
+          <w:bCs/>
+          <w:lang w:val="en-US"/>
+        </w:rPr>
+        <w:t>8</w:t>
+      </w:r>
       <w:r>
         <w:rPr>
           <w:b/>
-          <w:lang w:val="en-US"/>
-        </w:rPr>
-        <w:t>Exercise 1 Report</w:t>
-      </w:r>
-    </w:p>
-    <w:p>
-      <w:pPr>
-        <w:jc w:val="both"/>
-        <w:rPr>
-          <w:lang w:val="en-US"/>
-        </w:rPr>
-      </w:pPr>
-      <w:r>
-        <w:rPr>
-          <w:lang w:val="en-US"/>
-        </w:rPr>
-        <w:t xml:space="preserve">Work in pairs for this exercise. </w:t>
-      </w:r>
-      <w:r>
-        <w:rPr>
-          <w:lang w:val="en-US"/>
-        </w:rPr>
-        <w:t>Do not “team up” with another pair of students.</w:t>
-      </w:r>
-      <w:r>
-        <w:rPr>
-          <w:lang w:val="en-US"/>
-        </w:rPr>
-        <w:t xml:space="preserve"> Each question will be graded with one point</w:t>
-      </w:r>
-      <w:r>
-        <w:rPr>
-          <w:lang w:val="en-US"/>
-        </w:rPr>
-        <w:t xml:space="preserve"> if the correct answer is provided.</w:t>
-      </w:r>
-      <w:r>
-        <w:rPr>
+          <w:bCs/>
+          <w:vertAlign w:val="superscript"/>
           <w:lang w:val="en-US"/>
         </w:rPr>
         <w:t xml:space="preserve"> </w:t>
       </w:r>
       <w:r>
         <w:rPr>
-          <w:lang w:val="en-US"/>
-        </w:rPr>
-        <w:t xml:space="preserve">This report should be uploaded to Canvas by </w:t>
-      </w:r>
-      <w:r>
-        <w:rPr>
           <w:b/>
           <w:bCs/>
           <w:lang w:val="en-US"/>
         </w:rPr>
-        <w:t>Sunday</w:t>
+        <w:t>September at 23:5</w:t>
       </w:r>
       <w:r>
         <w:rPr>
@@ -104,111 +160,83 @@
           <w:bCs/>
           <w:lang w:val="en-US"/>
         </w:rPr>
-        <w:t xml:space="preserve"> </w:t>
-      </w:r>
-      <w:r>
+        <w:t>9</w:t>
+      </w:r>
+      <w:r>
+        <w:rPr>
+          <w:lang w:val="en-US"/>
+        </w:rPr>
+        <w:t>.</w:t>
+      </w:r>
+    </w:p>
+    <w:p>
+      <w:pPr>
+        <w:spacing w:line="276" w:lineRule="auto"/>
         <w:rPr>
           <w:b/>
-          <w:bCs/>
-          <w:lang w:val="en-US"/>
-        </w:rPr>
-        <w:t>19</w:t>
-      </w:r>
+          <w:lang w:val="en-US"/>
+        </w:rPr>
+      </w:pPr>
       <w:r>
         <w:rPr>
           <w:b/>
-          <w:bCs/>
-          <w:vertAlign w:val="superscript"/>
-          <w:lang w:val="en-US"/>
-        </w:rPr>
-        <w:t xml:space="preserve"> </w:t>
-      </w:r>
-      <w:r>
+          <w:lang w:val="en-US"/>
+        </w:rPr>
+        <w:t>Date:</w:t>
+      </w:r>
+    </w:p>
+    <w:p>
+      <w:pPr>
+        <w:spacing w:line="276" w:lineRule="auto"/>
         <w:rPr>
           <w:b/>
-          <w:bCs/>
-          <w:lang w:val="en-US"/>
-        </w:rPr>
-        <w:t>September at 23:5</w:t>
-      </w:r>
+          <w:lang w:val="en-US"/>
+        </w:rPr>
+      </w:pPr>
       <w:r>
         <w:rPr>
           <w:b/>
-          <w:bCs/>
-          <w:lang w:val="en-US"/>
-        </w:rPr>
-        <w:t>9</w:t>
-      </w:r>
-      <w:r>
-        <w:rPr>
-          <w:lang w:val="en-US"/>
-        </w:rPr>
-        <w:t>.</w:t>
-      </w:r>
-    </w:p>
-    <w:p>
-      <w:pPr>
-        <w:rPr>
-          <w:lang w:val="en-US"/>
-        </w:rPr>
-      </w:pPr>
+          <w:lang w:val="en-US"/>
+        </w:rPr>
+        <w:t>Names</w:t>
+      </w:r>
       <w:r>
         <w:rPr>
           <w:b/>
           <w:lang w:val="en-US"/>
         </w:rPr>
-        <w:t>Date</w:t>
-      </w:r>
-      <w:r>
-        <w:rPr>
-          <w:lang w:val="en-US"/>
-        </w:rPr>
-        <w:t>:</w:t>
-      </w:r>
-    </w:p>
-    <w:p>
-      <w:pPr>
-        <w:rPr>
-          <w:lang w:val="en-US"/>
-        </w:rPr>
-      </w:pPr>
+        <w:t xml:space="preserve"> (Group Number)</w:t>
+      </w:r>
       <w:r>
         <w:rPr>
           <w:b/>
           <w:lang w:val="en-US"/>
         </w:rPr>
-        <w:t>Names</w:t>
-      </w:r>
-      <w:r>
-        <w:rPr>
-          <w:lang w:val="en-US"/>
-        </w:rPr>
         <w:t xml:space="preserve">: </w:t>
       </w:r>
     </w:p>
     <w:p>
       <w:pPr>
-        <w:rPr>
-          <w:lang w:val="en-US"/>
-        </w:rPr>
-      </w:pPr>
-      <w:r>
+        <w:spacing w:line="276" w:lineRule="auto"/>
         <w:rPr>
           <w:b/>
           <w:lang w:val="en-US"/>
         </w:rPr>
-        <w:t>Selected stress condition</w:t>
-      </w:r>
-      <w:r>
-        <w:rPr>
-          <w:lang w:val="en-US"/>
-        </w:rPr>
-        <w:t xml:space="preserve">: </w:t>
-      </w:r>
-    </w:p>
-    <w:p>
-      <w:pPr>
-        <w:rPr>
+      </w:pPr>
+      <w:r>
+        <w:rPr>
+          <w:b/>
+          <w:lang w:val="en-US"/>
+        </w:rPr>
+        <w:t>Condition:</w:t>
+      </w:r>
+    </w:p>
+    <w:p>
+      <w:pPr>
+        <w:spacing w:line="276" w:lineRule="auto"/>
+        <w:rPr>
+          <w:b/>
+          <w:bCs/>
           <w:lang w:val="en-US"/>
         </w:rPr>
       </w:pPr>
@@ -220,6 +248,7 @@
           <w:ilvl w:val="0"/>
           <w:numId w:val="1"/>
         </w:numPr>
+        <w:spacing w:line="276" w:lineRule="auto"/>
         <w:rPr>
           <w:bCs/>
           <w:lang w:val="en-US"/>
@@ -247,24 +276,42 @@
           <w:bCs/>
           <w:lang w:val="en-US"/>
         </w:rPr>
-        <w:t xml:space="preserve">, </w:t>
-      </w:r>
-      <w:proofErr w:type="gramStart"/>
-      <w:r>
-        <w:rPr>
-          <w:bCs/>
-          <w:lang w:val="en-US"/>
-        </w:rPr>
-        <w:t>take a look</w:t>
-      </w:r>
-      <w:proofErr w:type="gramEnd"/>
-      <w:r>
-        <w:rPr>
-          <w:bCs/>
-          <w:lang w:val="en-US"/>
-        </w:rPr>
         <w:t xml:space="preserve"> </w:t>
       </w:r>
+    </w:p>
+    <w:p>
+      <w:pPr>
+        <w:pStyle w:val="ListParagraph"/>
+        <w:spacing w:line="276" w:lineRule="auto"/>
+        <w:rPr>
+          <w:bCs/>
+          <w:lang w:val="en-US"/>
+        </w:rPr>
+      </w:pPr>
+    </w:p>
+    <w:p>
+      <w:pPr>
+        <w:pStyle w:val="ListParagraph"/>
+        <w:spacing w:line="276" w:lineRule="auto"/>
+        <w:rPr>
+          <w:bCs/>
+          <w:lang w:val="en-US"/>
+        </w:rPr>
+      </w:pPr>
+      <w:r>
+        <w:rPr>
+          <w:bCs/>
+          <w:lang w:val="en-US"/>
+        </w:rPr>
+        <w:t>T</w:t>
+      </w:r>
+      <w:r>
+        <w:rPr>
+          <w:bCs/>
+          <w:lang w:val="en-US"/>
+        </w:rPr>
+        <w:t xml:space="preserve">ake a look </w:t>
+      </w:r>
       <w:r>
         <w:rPr>
           <w:bCs/>
@@ -297,6 +344,7 @@
     <w:p>
       <w:pPr>
         <w:pStyle w:val="ListParagraph"/>
+        <w:spacing w:line="276" w:lineRule="auto"/>
         <w:jc w:val="both"/>
         <w:rPr>
           <w:b/>
@@ -309,8 +357,9 @@
         <w:pStyle w:val="ListParagraph"/>
         <w:numPr>
           <w:ilvl w:val="0"/>
-          <w:numId w:val="2"/>
+          <w:numId w:val="6"/>
         </w:numPr>
+        <w:spacing w:line="276" w:lineRule="auto"/>
         <w:jc w:val="both"/>
         <w:rPr>
           <w:bCs/>
@@ -328,6 +377,7 @@
     <w:p>
       <w:pPr>
         <w:pStyle w:val="ListParagraph"/>
+        <w:spacing w:line="276" w:lineRule="auto"/>
         <w:ind w:left="1080"/>
         <w:jc w:val="both"/>
         <w:rPr>
@@ -341,25 +391,41 @@
         <w:pStyle w:val="ListParagraph"/>
         <w:numPr>
           <w:ilvl w:val="0"/>
-          <w:numId w:val="2"/>
+          <w:numId w:val="6"/>
         </w:numPr>
-        <w:jc w:val="both"/>
-        <w:rPr>
-          <w:bCs/>
-          <w:lang w:val="en-US"/>
-        </w:rPr>
-      </w:pPr>
-      <w:r>
-        <w:rPr>
-          <w:bCs/>
-          <w:lang w:val="en-US"/>
-        </w:rPr>
-        <w:t>How many biological replicates per experimental conditions were obtained in this study?</w:t>
-      </w:r>
-    </w:p>
-    <w:p>
-      <w:pPr>
-        <w:pStyle w:val="ListParagraph"/>
+        <w:spacing w:line="276" w:lineRule="auto"/>
+        <w:jc w:val="both"/>
+        <w:rPr>
+          <w:bCs/>
+          <w:lang w:val="en-US"/>
+        </w:rPr>
+      </w:pPr>
+      <w:r>
+        <w:rPr>
+          <w:bCs/>
+          <w:lang w:val="en-US"/>
+        </w:rPr>
+        <w:t xml:space="preserve">How many replicates per experimental condition were obtained in </w:t>
+      </w:r>
+      <w:r>
+        <w:rPr>
+          <w:bCs/>
+          <w:lang w:val="en-US"/>
+        </w:rPr>
+        <w:t>the</w:t>
+      </w:r>
+      <w:r>
+        <w:rPr>
+          <w:bCs/>
+          <w:lang w:val="en-US"/>
+        </w:rPr>
+        <w:t xml:space="preserve"> study?</w:t>
+      </w:r>
+    </w:p>
+    <w:p>
+      <w:pPr>
+        <w:pStyle w:val="ListParagraph"/>
+        <w:spacing w:line="276" w:lineRule="auto"/>
         <w:ind w:left="1080"/>
         <w:jc w:val="both"/>
         <w:rPr>
@@ -373,36 +439,21 @@
         <w:pStyle w:val="ListParagraph"/>
         <w:numPr>
           <w:ilvl w:val="0"/>
-          <w:numId w:val="2"/>
+          <w:numId w:val="6"/>
         </w:numPr>
-        <w:jc w:val="both"/>
-        <w:rPr>
-          <w:bCs/>
-          <w:lang w:val="en-US"/>
-        </w:rPr>
-      </w:pPr>
-      <w:r>
-        <w:rPr>
-          <w:bCs/>
-          <w:lang w:val="en-US"/>
-        </w:rPr>
-        <w:t xml:space="preserve">How many genes were </w:t>
-      </w:r>
-      <w:proofErr w:type="gramStart"/>
-      <w:r>
-        <w:rPr>
-          <w:bCs/>
-          <w:lang w:val="en-US"/>
-        </w:rPr>
-        <w:t>actually measured</w:t>
-      </w:r>
-      <w:proofErr w:type="gramEnd"/>
-      <w:r>
-        <w:rPr>
-          <w:bCs/>
-          <w:lang w:val="en-US"/>
-        </w:rPr>
-        <w:t xml:space="preserve"> by RNA</w:t>
+        <w:spacing w:line="276" w:lineRule="auto"/>
+        <w:jc w:val="both"/>
+        <w:rPr>
+          <w:bCs/>
+          <w:lang w:val="en-US"/>
+        </w:rPr>
+      </w:pPr>
+      <w:r>
+        <w:rPr>
+          <w:bCs/>
+          <w:lang w:val="en-US"/>
+        </w:rPr>
+        <w:t>How many genes were actually measured by RNA</w:t>
       </w:r>
       <w:r>
         <w:rPr>
@@ -422,6 +473,7 @@
     <w:p>
       <w:pPr>
         <w:pStyle w:val="ListParagraph"/>
+        <w:spacing w:line="276" w:lineRule="auto"/>
         <w:ind w:left="1080"/>
         <w:jc w:val="both"/>
         <w:rPr>
@@ -435,40 +487,9 @@
         <w:pStyle w:val="ListParagraph"/>
         <w:numPr>
           <w:ilvl w:val="0"/>
-          <w:numId w:val="2"/>
+          <w:numId w:val="6"/>
         </w:numPr>
-        <w:jc w:val="both"/>
-        <w:rPr>
-          <w:bCs/>
-          <w:lang w:val="en-US"/>
-        </w:rPr>
-      </w:pPr>
-      <w:r>
-        <w:rPr>
-          <w:bCs/>
-          <w:lang w:val="en-US"/>
-        </w:rPr>
-        <w:t>Normalize your read counts dataset, by first dividing the values by the mean expression level of each gene across samples, and then dividing each library (column) by the median of its previously normalized values.</w:t>
-      </w:r>
-    </w:p>
-    <w:p>
-      <w:pPr>
-        <w:pStyle w:val="ListParagraph"/>
-        <w:ind w:left="1080"/>
-        <w:jc w:val="both"/>
-        <w:rPr>
-          <w:bCs/>
-          <w:lang w:val="en-US"/>
-        </w:rPr>
-      </w:pPr>
-    </w:p>
-    <w:p>
-      <w:pPr>
-        <w:pStyle w:val="ListParagraph"/>
-        <w:numPr>
-          <w:ilvl w:val="0"/>
-          <w:numId w:val="2"/>
-        </w:numPr>
+        <w:spacing w:line="276" w:lineRule="auto"/>
         <w:jc w:val="both"/>
         <w:rPr>
           <w:bCs/>
@@ -513,6 +534,7 @@
     </w:p>
     <w:p>
       <w:pPr>
+        <w:spacing w:line="276" w:lineRule="auto"/>
         <w:jc w:val="both"/>
         <w:rPr>
           <w:lang w:val="en-US"/>
@@ -526,6 +548,7 @@
           <w:ilvl w:val="0"/>
           <w:numId w:val="1"/>
         </w:numPr>
+        <w:spacing w:line="276" w:lineRule="auto"/>
         <w:jc w:val="both"/>
         <w:rPr>
           <w:bCs/>
@@ -544,7 +567,21 @@
           <w:bCs/>
           <w:lang w:val="en-US"/>
         </w:rPr>
-        <w:t xml:space="preserve"> (PC1 vs PC2, displaying the percentage of variance for each in their respective axis labels)</w:t>
+        <w:t xml:space="preserve"> (PC1 vs PC2, displaying the percentage of variance for each </w:t>
+      </w:r>
+      <w:r>
+        <w:rPr>
+          <w:bCs/>
+          <w:lang w:val="en-US"/>
+        </w:rPr>
+        <w:t xml:space="preserve">principal component </w:t>
+      </w:r>
+      <w:r>
+        <w:rPr>
+          <w:bCs/>
+          <w:lang w:val="en-US"/>
+        </w:rPr>
+        <w:t>in their respective axis labels)</w:t>
       </w:r>
       <w:r>
         <w:rPr>
@@ -557,6 +594,7 @@
     <w:p>
       <w:pPr>
         <w:pStyle w:val="ListParagraph"/>
+        <w:spacing w:line="276" w:lineRule="auto"/>
         <w:jc w:val="both"/>
         <w:rPr>
           <w:bCs/>
@@ -571,6 +609,8 @@
           <w:ilvl w:val="1"/>
           <w:numId w:val="1"/>
         </w:numPr>
+        <w:spacing w:line="276" w:lineRule="auto"/>
+        <w:ind w:left="1080"/>
         <w:jc w:val="both"/>
         <w:rPr>
           <w:bCs/>
@@ -588,7 +628,8 @@
     <w:p>
       <w:pPr>
         <w:pStyle w:val="ListParagraph"/>
-        <w:ind w:left="1440"/>
+        <w:spacing w:line="276" w:lineRule="auto"/>
+        <w:ind w:left="1080"/>
         <w:jc w:val="both"/>
         <w:rPr>
           <w:bCs/>
@@ -603,6 +644,8 @@
           <w:ilvl w:val="1"/>
           <w:numId w:val="1"/>
         </w:numPr>
+        <w:spacing w:line="276" w:lineRule="auto"/>
+        <w:ind w:left="1080"/>
         <w:jc w:val="both"/>
         <w:rPr>
           <w:bCs/>
@@ -633,6 +676,7 @@
     </w:p>
     <w:p>
       <w:pPr>
+        <w:spacing w:line="276" w:lineRule="auto"/>
         <w:jc w:val="both"/>
         <w:rPr>
           <w:lang w:val="en-US"/>
@@ -646,18 +690,33 @@
           <w:ilvl w:val="0"/>
           <w:numId w:val="1"/>
         </w:numPr>
-        <w:jc w:val="both"/>
-        <w:rPr>
-          <w:bCs/>
-          <w:lang w:val="en-US"/>
-        </w:rPr>
-      </w:pPr>
-      <w:r>
-        <w:rPr>
-          <w:bCs/>
-          <w:lang w:val="en-US"/>
-        </w:rPr>
-        <w:t xml:space="preserve">Show the number of differentially expressed genes </w:t>
+        <w:spacing w:line="276" w:lineRule="auto"/>
+        <w:jc w:val="both"/>
+        <w:rPr>
+          <w:bCs/>
+          <w:lang w:val="en-US"/>
+        </w:rPr>
+      </w:pPr>
+      <w:r>
+        <w:rPr>
+          <w:bCs/>
+          <w:lang w:val="en-US"/>
+        </w:rPr>
+        <w:t>Show the number of differentially expressed genes</w:t>
+      </w:r>
+      <w:r>
+        <w:rPr>
+          <w:bCs/>
+          <w:lang w:val="en-US"/>
+        </w:rPr>
+        <w:t xml:space="preserve"> between the</w:t>
+      </w:r>
+      <w:r>
+        <w:rPr>
+          <w:bCs/>
+          <w:lang w:val="en-US"/>
+        </w:rPr>
+        <w:t xml:space="preserve"> </w:t>
       </w:r>
       <w:r>
         <w:rPr>
@@ -671,6 +730,13 @@
           <w:bCs/>
           <w:lang w:val="en-US"/>
         </w:rPr>
+        <w:t xml:space="preserve"> condition</w:t>
+      </w:r>
+      <w:r>
+        <w:rPr>
+          <w:bCs/>
+          <w:lang w:val="en-US"/>
+        </w:rPr>
         <w:t xml:space="preserve"> and </w:t>
       </w:r>
       <w:r>
@@ -678,19 +744,34 @@
           <w:bCs/>
           <w:lang w:val="en-US"/>
         </w:rPr>
-        <w:t>a stress condition of your choice (High temperature, low pH, osmotic pressure)</w:t>
-      </w:r>
-      <w:r>
-        <w:rPr>
-          <w:bCs/>
-          <w:lang w:val="en-US"/>
-        </w:rPr>
-        <w:t>. Use absolute log2 fold-change = 2 and 0.01 corrected p-value as your threshold parameters.</w:t>
-      </w:r>
-    </w:p>
-    <w:p>
-      <w:pPr>
-        <w:pStyle w:val="ListParagraph"/>
+        <w:t>the assigned stress</w:t>
+      </w:r>
+      <w:r>
+        <w:rPr>
+          <w:bCs/>
+          <w:lang w:val="en-US"/>
+        </w:rPr>
+        <w:t xml:space="preserve"> condition</w:t>
+      </w:r>
+      <w:r>
+        <w:rPr>
+          <w:bCs/>
+          <w:lang w:val="en-US"/>
+        </w:rPr>
+        <w:t xml:space="preserve">. </w:t>
+      </w:r>
+      <w:r>
+        <w:rPr>
+          <w:bCs/>
+          <w:lang w:val="en-US"/>
+        </w:rPr>
+        <w:t>Use absolute log2 fold-change = 2 and 0.01 corrected p-value as your threshold parameters.</w:t>
+      </w:r>
+    </w:p>
+    <w:p>
+      <w:pPr>
+        <w:pStyle w:val="ListParagraph"/>
+        <w:spacing w:line="276" w:lineRule="auto"/>
         <w:jc w:val="both"/>
         <w:rPr>
           <w:bCs/>
@@ -705,6 +786,8 @@
           <w:ilvl w:val="1"/>
           <w:numId w:val="1"/>
         </w:numPr>
+        <w:spacing w:line="276" w:lineRule="auto"/>
+        <w:ind w:left="1080"/>
         <w:jc w:val="both"/>
         <w:rPr>
           <w:bCs/>
@@ -722,7 +805,8 @@
     <w:p>
       <w:pPr>
         <w:pStyle w:val="ListParagraph"/>
-        <w:ind w:left="1440"/>
+        <w:spacing w:line="276" w:lineRule="auto"/>
+        <w:ind w:left="1080"/>
         <w:jc w:val="both"/>
         <w:rPr>
           <w:bCs/>
@@ -737,6 +821,8 @@
           <w:ilvl w:val="1"/>
           <w:numId w:val="1"/>
         </w:numPr>
+        <w:spacing w:line="276" w:lineRule="auto"/>
+        <w:ind w:left="1080"/>
         <w:jc w:val="both"/>
         <w:rPr>
           <w:bCs/>
@@ -754,7 +840,8 @@
     <w:p>
       <w:pPr>
         <w:pStyle w:val="ListParagraph"/>
-        <w:ind w:left="1440"/>
+        <w:spacing w:line="276" w:lineRule="auto"/>
+        <w:ind w:left="1080"/>
         <w:jc w:val="both"/>
         <w:rPr>
           <w:bCs/>
@@ -769,22 +856,26 @@
           <w:ilvl w:val="1"/>
           <w:numId w:val="1"/>
         </w:numPr>
-        <w:jc w:val="both"/>
-        <w:rPr>
-          <w:bCs/>
-          <w:lang w:val="en-US"/>
-        </w:rPr>
-      </w:pPr>
-      <w:r>
-        <w:rPr>
-          <w:bCs/>
-          <w:lang w:val="en-US"/>
-        </w:rPr>
+        <w:spacing w:line="276" w:lineRule="auto"/>
+        <w:ind w:left="1080"/>
+        <w:jc w:val="both"/>
+        <w:rPr>
+          <w:bCs/>
+          <w:lang w:val="en-US"/>
+        </w:rPr>
+      </w:pPr>
+      <w:r>
+        <w:rPr>
+          <w:bCs/>
+          <w:lang w:val="en-US"/>
+        </w:rPr>
+        <w:lastRenderedPageBreak/>
         <w:t>How are the results from these plots similar to or different from the results from the PCA plot?</w:t>
       </w:r>
     </w:p>
     <w:p>
       <w:pPr>
+        <w:spacing w:line="276" w:lineRule="auto"/>
         <w:jc w:val="both"/>
         <w:rPr>
           <w:lang w:val="en-US"/>
@@ -798,6 +889,7 @@
           <w:ilvl w:val="0"/>
           <w:numId w:val="1"/>
         </w:numPr>
+        <w:spacing w:line="276" w:lineRule="auto"/>
         <w:jc w:val="both"/>
         <w:rPr>
           <w:bCs/>
@@ -822,6 +914,7 @@
     <w:p>
       <w:pPr>
         <w:pStyle w:val="ListParagraph"/>
+        <w:spacing w:line="276" w:lineRule="auto"/>
         <w:jc w:val="both"/>
         <w:rPr>
           <w:bCs/>
@@ -834,8 +927,10 @@
         <w:pStyle w:val="ListParagraph"/>
         <w:numPr>
           <w:ilvl w:val="0"/>
-          <w:numId w:val="3"/>
+          <w:numId w:val="7"/>
         </w:numPr>
+        <w:spacing w:line="276" w:lineRule="auto"/>
+        <w:ind w:left="1080"/>
         <w:jc w:val="both"/>
         <w:rPr>
           <w:bCs/>
@@ -854,7 +949,14 @@
           <w:bCs/>
           <w:lang w:val="en-US"/>
         </w:rPr>
-        <w:t>, names and functions</w:t>
+        <w:t xml:space="preserve"> </w:t>
+      </w:r>
+      <w:r>
+        <w:rPr>
+          <w:bCs/>
+          <w:lang w:val="en-US"/>
+        </w:rPr>
+        <w:t>and functions</w:t>
       </w:r>
       <w:r>
         <w:rPr>
@@ -867,6 +969,7 @@
     <w:p>
       <w:pPr>
         <w:pStyle w:val="ListParagraph"/>
+        <w:spacing w:line="276" w:lineRule="auto"/>
         <w:ind w:left="1080"/>
         <w:jc w:val="both"/>
         <w:rPr>
@@ -880,8 +983,10 @@
         <w:pStyle w:val="ListParagraph"/>
         <w:numPr>
           <w:ilvl w:val="0"/>
-          <w:numId w:val="3"/>
+          <w:numId w:val="7"/>
         </w:numPr>
+        <w:spacing w:line="276" w:lineRule="auto"/>
+        <w:ind w:left="1080"/>
         <w:jc w:val="both"/>
         <w:rPr>
           <w:bCs/>
@@ -899,6 +1004,7 @@
     <w:p>
       <w:pPr>
         <w:pStyle w:val="ListParagraph"/>
+        <w:spacing w:line="276" w:lineRule="auto"/>
         <w:ind w:left="1080"/>
         <w:jc w:val="both"/>
         <w:rPr>
@@ -910,6 +1016,7 @@
     <w:p>
       <w:pPr>
         <w:pStyle w:val="ListParagraph"/>
+        <w:spacing w:line="276" w:lineRule="auto"/>
         <w:ind w:left="1080"/>
         <w:jc w:val="both"/>
         <w:rPr>
@@ -925,6 +1032,7 @@
           <w:ilvl w:val="0"/>
           <w:numId w:val="1"/>
         </w:numPr>
+        <w:spacing w:line="276" w:lineRule="auto"/>
         <w:jc w:val="both"/>
         <w:rPr>
           <w:lang w:val="en-US"/>
@@ -940,6 +1048,7 @@
     <w:p>
       <w:pPr>
         <w:pStyle w:val="ListParagraph"/>
+        <w:spacing w:line="276" w:lineRule="auto"/>
         <w:jc w:val="both"/>
         <w:rPr>
           <w:lang w:val="en-US"/>
@@ -951,23 +1060,50 @@
         <w:pStyle w:val="ListParagraph"/>
         <w:numPr>
           <w:ilvl w:val="0"/>
-          <w:numId w:val="4"/>
+          <w:numId w:val="8"/>
         </w:numPr>
-        <w:jc w:val="both"/>
-        <w:rPr>
-          <w:lang w:val="en-US"/>
-        </w:rPr>
-      </w:pPr>
-      <w:r>
-        <w:rPr>
-          <w:lang w:val="en-US"/>
-        </w:rPr>
-        <w:t>Provide the associated GO term IDs and descriptions for the top DE gene for your stress condition.</w:t>
-      </w:r>
-    </w:p>
-    <w:p>
-      <w:pPr>
-        <w:pStyle w:val="ListParagraph"/>
+        <w:spacing w:line="276" w:lineRule="auto"/>
+        <w:ind w:left="1080"/>
+        <w:jc w:val="both"/>
+        <w:rPr>
+          <w:lang w:val="en-US"/>
+        </w:rPr>
+      </w:pPr>
+      <w:r>
+        <w:rPr>
+          <w:lang w:val="en-US"/>
+        </w:rPr>
+        <w:t xml:space="preserve">Provide the associated GO </w:t>
+      </w:r>
+      <w:r>
+        <w:rPr>
+          <w:lang w:val="en-US"/>
+        </w:rPr>
+        <w:t>T</w:t>
+      </w:r>
+      <w:r>
+        <w:rPr>
+          <w:lang w:val="en-US"/>
+        </w:rPr>
+        <w:t>erm</w:t>
+      </w:r>
+      <w:r>
+        <w:rPr>
+          <w:lang w:val="en-US"/>
+        </w:rPr>
+        <w:t>s</w:t>
+      </w:r>
+      <w:r>
+        <w:rPr>
+          <w:lang w:val="en-US"/>
+        </w:rPr>
+        <w:t xml:space="preserve"> and descriptions for the top DE gene for your stress condition.</w:t>
+      </w:r>
+    </w:p>
+    <w:p>
+      <w:pPr>
+        <w:pStyle w:val="ListParagraph"/>
+        <w:spacing w:line="276" w:lineRule="auto"/>
         <w:ind w:left="1080"/>
         <w:jc w:val="both"/>
         <w:rPr>
@@ -980,18 +1116,44 @@
         <w:pStyle w:val="ListParagraph"/>
         <w:numPr>
           <w:ilvl w:val="0"/>
-          <w:numId w:val="4"/>
+          <w:numId w:val="8"/>
         </w:numPr>
-        <w:jc w:val="both"/>
-        <w:rPr>
-          <w:lang w:val="en-US"/>
-        </w:rPr>
-      </w:pPr>
-      <w:r>
-        <w:rPr>
-          <w:lang w:val="en-US"/>
-        </w:rPr>
-        <w:t>What can you learn from it? Compare the knowledge you got with the summary paragraph on the</w:t>
+        <w:spacing w:line="276" w:lineRule="auto"/>
+        <w:ind w:left="1080"/>
+        <w:jc w:val="both"/>
+        <w:rPr>
+          <w:lang w:val="en-US"/>
+        </w:rPr>
+      </w:pPr>
+      <w:r>
+        <w:rPr>
+          <w:lang w:val="en-US"/>
+        </w:rPr>
+        <w:t xml:space="preserve">What can you learn from </w:t>
+      </w:r>
+      <w:r>
+        <w:rPr>
+          <w:lang w:val="en-US"/>
+        </w:rPr>
+        <w:t>looking up the associated GO Terms for the top 10 DE genes</w:t>
+      </w:r>
+      <w:r>
+        <w:rPr>
+          <w:lang w:val="en-US"/>
+        </w:rPr>
+        <w:t xml:space="preserve">? Compare the knowledge you </w:t>
+      </w:r>
+      <w:r>
+        <w:rPr>
+          <w:lang w:val="en-US"/>
+        </w:rPr>
+        <w:t>obtained</w:t>
+      </w:r>
+      <w:r>
+        <w:rPr>
+          <w:lang w:val="en-US"/>
+        </w:rPr>
+        <w:t xml:space="preserve"> with the summary paragraph on the</w:t>
       </w:r>
       <w:r>
         <w:rPr>
@@ -1011,6 +1173,7 @@
     <w:p>
       <w:pPr>
         <w:pStyle w:val="ListParagraph"/>
+        <w:spacing w:line="276" w:lineRule="auto"/>
         <w:ind w:left="1080"/>
         <w:jc w:val="both"/>
         <w:rPr>
@@ -1021,6 +1184,7 @@
     <w:p>
       <w:pPr>
         <w:pStyle w:val="ListParagraph"/>
+        <w:spacing w:line="276" w:lineRule="auto"/>
         <w:ind w:left="1080"/>
         <w:jc w:val="both"/>
         <w:rPr>
@@ -1035,6 +1199,7 @@
           <w:ilvl w:val="0"/>
           <w:numId w:val="1"/>
         </w:numPr>
+        <w:spacing w:line="276" w:lineRule="auto"/>
         <w:jc w:val="both"/>
         <w:rPr>
           <w:lang w:val="en-US"/>
@@ -1050,6 +1215,7 @@
     <w:p>
       <w:pPr>
         <w:pStyle w:val="ListParagraph"/>
+        <w:spacing w:line="276" w:lineRule="auto"/>
         <w:jc w:val="both"/>
         <w:rPr>
           <w:lang w:val="en-US"/>
@@ -1061,8 +1227,10 @@
         <w:pStyle w:val="ListParagraph"/>
         <w:numPr>
           <w:ilvl w:val="0"/>
-          <w:numId w:val="5"/>
+          <w:numId w:val="9"/>
         </w:numPr>
+        <w:spacing w:line="276" w:lineRule="auto"/>
+        <w:ind w:left="1080"/>
         <w:jc w:val="both"/>
         <w:rPr>
           <w:lang w:val="en-US"/>
@@ -1078,6 +1246,7 @@
     <w:p>
       <w:pPr>
         <w:pStyle w:val="ListParagraph"/>
+        <w:spacing w:line="276" w:lineRule="auto"/>
         <w:ind w:left="1080"/>
         <w:jc w:val="both"/>
         <w:rPr>
@@ -1090,18 +1259,26 @@
         <w:pStyle w:val="ListParagraph"/>
         <w:numPr>
           <w:ilvl w:val="0"/>
-          <w:numId w:val="5"/>
+          <w:numId w:val="9"/>
         </w:numPr>
-        <w:jc w:val="both"/>
-        <w:rPr>
-          <w:lang w:val="en-US"/>
-        </w:rPr>
-      </w:pPr>
-      <w:r>
-        <w:rPr>
-          <w:lang w:val="en-US"/>
-        </w:rPr>
-        <w:t>provide the number of total genes (DE and non-DE) that this GO term is associated with.</w:t>
+        <w:spacing w:line="276" w:lineRule="auto"/>
+        <w:ind w:left="1080"/>
+        <w:jc w:val="both"/>
+        <w:rPr>
+          <w:lang w:val="en-US"/>
+        </w:rPr>
+      </w:pPr>
+      <w:r>
+        <w:rPr>
+          <w:lang w:val="en-US"/>
+        </w:rPr>
+        <w:t>P</w:t>
+      </w:r>
+      <w:r>
+        <w:rPr>
+          <w:lang w:val="en-US"/>
+        </w:rPr>
+        <w:t>rovide the number of total genes (DE and non-DE) that this GO term is associated with.</w:t>
       </w:r>
       <w:r>
         <w:rPr>
@@ -1113,16 +1290,26 @@
         <w:rPr>
           <w:lang w:val="en-US"/>
         </w:rPr>
-        <w:t xml:space="preserve">Run a hypergeometric test in order to asses if the enrichment of this GO term in DE genes is </w:t>
-      </w:r>
-      <w:proofErr w:type="spellStart"/>
-      <w:r>
-        <w:rPr>
-          <w:lang w:val="en-US"/>
-        </w:rPr>
-        <w:t>statiscally</w:t>
-      </w:r>
-      <w:proofErr w:type="spellEnd"/>
+        <w:t>Run a hypergeometric test in order to asse</w:t>
+      </w:r>
+      <w:r>
+        <w:rPr>
+          <w:lang w:val="en-US"/>
+        </w:rPr>
+        <w:t>s</w:t>
+      </w:r>
+      <w:r>
+        <w:rPr>
+          <w:lang w:val="en-US"/>
+        </w:rPr>
+        <w:t xml:space="preserve">s if the enrichment of this GO term in DE genes is </w:t>
+      </w:r>
+      <w:r>
+        <w:rPr>
+          <w:lang w:val="en-US"/>
+        </w:rPr>
+        <w:t>statistically</w:t>
+      </w:r>
       <w:r>
         <w:rPr>
           <w:lang w:val="en-US"/>
@@ -1133,6 +1320,7 @@
     <w:p>
       <w:pPr>
         <w:pStyle w:val="ListParagraph"/>
+        <w:spacing w:line="276" w:lineRule="auto"/>
         <w:ind w:left="1080"/>
         <w:jc w:val="both"/>
         <w:rPr>
@@ -1145,8 +1333,10 @@
         <w:pStyle w:val="ListParagraph"/>
         <w:numPr>
           <w:ilvl w:val="0"/>
-          <w:numId w:val="5"/>
+          <w:numId w:val="9"/>
         </w:numPr>
+        <w:spacing w:line="276" w:lineRule="auto"/>
+        <w:ind w:left="1080"/>
         <w:jc w:val="both"/>
         <w:rPr>
           <w:lang w:val="en-US"/>
@@ -1158,136 +1348,28 @@
         </w:rPr>
         <w:t>Provide a list of GO term IDs and descriptions for all the significantly enriched GO terms (adjusted p-Value &lt;=0.01) in your DE genes.</w:t>
       </w:r>
-    </w:p>
-    <w:p>
-      <w:pPr>
-        <w:pStyle w:val="ListParagraph"/>
-        <w:ind w:left="1080"/>
-        <w:jc w:val="both"/>
-        <w:rPr>
-          <w:lang w:val="en-US"/>
-        </w:rPr>
-      </w:pPr>
-    </w:p>
-    <w:p>
-      <w:pPr>
-        <w:pStyle w:val="ListParagraph"/>
-        <w:rPr>
-          <w:lang w:val="en-US"/>
-        </w:rPr>
-      </w:pPr>
-    </w:p>
-    <w:p>
-      <w:pPr>
-        <w:pStyle w:val="ListParagraph"/>
-        <w:numPr>
-          <w:ilvl w:val="0"/>
-          <w:numId w:val="1"/>
-        </w:numPr>
+      <w:r>
+        <w:rPr>
+          <w:lang w:val="en-US"/>
+        </w:rPr>
+        <w:t xml:space="preserve"> (Hint: if you do not see any results, perhaps consider adjusting the p-Value threshold)</w:t>
+      </w:r>
+    </w:p>
+    <w:p>
+      <w:pPr>
+        <w:spacing w:line="276" w:lineRule="auto"/>
         <w:jc w:val="both"/>
         <w:rPr>
           <w:b/>
           <w:bCs/>
-          <w:lang w:val="en-US"/>
-        </w:rPr>
-      </w:pPr>
-      <w:r>
-        <w:rPr>
-          <w:b/>
-          <w:bCs/>
-          <w:lang w:val="en-US"/>
-        </w:rPr>
-        <w:t>Bonus track</w:t>
-      </w:r>
-      <w:r>
-        <w:rPr>
-          <w:b/>
-          <w:bCs/>
-          <w:lang w:val="en-US"/>
-        </w:rPr>
-        <w:t xml:space="preserve"> (optional</w:t>
-      </w:r>
-      <w:r>
-        <w:rPr>
-          <w:b/>
-          <w:bCs/>
-          <w:lang w:val="en-US"/>
-        </w:rPr>
-        <w:t>, value 1.5 points</w:t>
-      </w:r>
-      <w:r>
-        <w:rPr>
-          <w:b/>
-          <w:bCs/>
-          <w:lang w:val="en-US"/>
-        </w:rPr>
-        <w:t>)</w:t>
-      </w:r>
-      <w:r>
-        <w:rPr>
-          <w:b/>
-          <w:bCs/>
-          <w:lang w:val="en-US"/>
-        </w:rPr>
-        <w:t>:</w:t>
-      </w:r>
-      <w:r>
-        <w:rPr>
-          <w:b/>
-          <w:bCs/>
+          <w:lang w:val="en-US" w:bidi="th-TH"/>
+        </w:rPr>
+      </w:pPr>
+      <w:r>
+        <w:rPr>
           <w:lang w:val="en-US"/>
         </w:rPr>
         <w:t xml:space="preserve"> </w:t>
-      </w:r>
-      <w:r>
-        <w:rPr>
-          <w:lang w:val="en-US"/>
-        </w:rPr>
-        <w:t xml:space="preserve">As </w:t>
-      </w:r>
-      <w:r>
-        <w:rPr>
-          <w:lang w:val="en-US"/>
-        </w:rPr>
-        <w:t xml:space="preserve">you </w:t>
-      </w:r>
-      <w:r>
-        <w:rPr>
-          <w:lang w:val="en-US"/>
-        </w:rPr>
-        <w:t xml:space="preserve">may have realized, DE analysis together with GO terms enrichment analysis is a powerful tool for finding biological phenotype differences across different environmental conditions, however it is usually argued that results depend largely on the selected differential expression thresholds. </w:t>
-      </w:r>
-    </w:p>
-    <w:p>
-      <w:pPr>
-        <w:pStyle w:val="ListParagraph"/>
-        <w:jc w:val="both"/>
-        <w:rPr>
-          <w:lang w:val="en-US"/>
-        </w:rPr>
-      </w:pPr>
-    </w:p>
-    <w:p>
-      <w:pPr>
-        <w:pStyle w:val="ListParagraph"/>
-        <w:jc w:val="both"/>
-        <w:rPr>
-          <w:b/>
-          <w:bCs/>
-          <w:lang w:val="en-US"/>
-        </w:rPr>
-      </w:pPr>
-      <w:r>
-        <w:rPr>
-          <w:lang w:val="en-US"/>
-        </w:rPr>
-        <w:t xml:space="preserve">Try to repeat point #4 in this exercise for different p-value and log2 fold-change threshold values (see the MATLAB script suggestion). What can you say about this, in terms of number of obtained DE genes? Which of the two parameters </w:t>
-      </w:r>
-      <w:r>
-        <w:rPr>
-          <w:lang w:val="en-US"/>
-        </w:rPr>
-        <w:t>is affecting your results the most?</w:t>
       </w:r>
     </w:p>
     <w:sectPr>
@@ -1301,7 +1383,7 @@
 </file>
 
 <file path=word/numbering.xml><?xml version="1.0" encoding="utf-8"?>
-<w:numbering xmlns:wpc="http://schemas.microsoft.com/office/word/2010/wordprocessingCanvas" xmlns:cx="http://schemas.microsoft.com/office/drawing/2014/chartex" xmlns:cx1="http://schemas.microsoft.com/office/drawing/2015/9/8/chartex" xmlns:cx2="http://schemas.microsoft.com/office/drawing/2015/10/21/chartex" xmlns:cx3="http://schemas.microsoft.com/office/drawing/2016/5/9/chartex" xmlns:cx4="http://schemas.microsoft.com/office/drawing/2016/5/10/chartex" xmlns:cx5="http://schemas.microsoft.com/office/drawing/2016/5/11/chartex" xmlns:cx6="http://schemas.microsoft.com/office/drawing/2016/5/12/chartex" xmlns:cx7="http://schemas.microsoft.com/office/drawing/2016/5/13/chartex" xmlns:cx8="http://schemas.microsoft.com/office/drawing/2016/5/14/chartex" xmlns:mc="http://schemas.openxmlformats.org/markup-compatibility/2006" xmlns:aink="http://schemas.microsoft.com/office/drawing/2016/ink" xmlns:am3d="http://schemas.microsoft.com/office/drawing/2017/model3d" xmlns:o="urn:schemas-microsoft-com:office:office" xmlns:r="http://schemas.openxmlformats.org/officeDocument/2006/relationships" xmlns:m="http://schemas.openxmlformats.org/officeDocument/2006/math" xmlns:v="urn:schemas-microsoft-com:vml" xmlns:wp14="http://schemas.microsoft.com/office/word/2010/wordprocessingDrawing" xmlns:wp="http://schemas.openxmlformats.org/drawingml/2006/wordprocessingDrawing" xmlns:w10="urn:schemas-microsoft-com:office:word" xmlns:w="http://schemas.openxmlformats.org/wordprocessingml/2006/main" xmlns:w14="http://schemas.microsoft.com/office/word/2010/wordml" xmlns:w15="http://schemas.microsoft.com/office/word/2012/wordml" xmlns:w16cex="http://schemas.microsoft.com/office/word/2018/wordml/cex" xmlns:w16cid="http://schemas.microsoft.com/office/word/2016/wordml/cid" xmlns:w16="http://schemas.microsoft.com/office/word/2018/wordml" xmlns:w16sdtdh="http://schemas.microsoft.com/office/word/2020/wordml/sdtdatahash" xmlns:w16se="http://schemas.microsoft.com/office/word/2015/wordml/symex" xmlns:wpg="http://schemas.microsoft.com/office/word/2010/wordprocessingGroup" xmlns:wpi="http://schemas.microsoft.com/office/word/2010/wordprocessingInk" xmlns:wne="http://schemas.microsoft.com/office/word/2006/wordml" xmlns:wps="http://schemas.microsoft.com/office/word/2010/wordprocessingShape" mc:Ignorable="w14 w15 w16se w16cid w16 w16cex w16sdtdh wp14">
+<w:numbering xmlns:wpc="http://schemas.microsoft.com/office/word/2010/wordprocessingCanvas" xmlns:cx="http://schemas.microsoft.com/office/drawing/2014/chartex" xmlns:cx1="http://schemas.microsoft.com/office/drawing/2015/9/8/chartex" xmlns:cx2="http://schemas.microsoft.com/office/drawing/2015/10/21/chartex" xmlns:cx3="http://schemas.microsoft.com/office/drawing/2016/5/9/chartex" xmlns:cx4="http://schemas.microsoft.com/office/drawing/2016/5/10/chartex" xmlns:cx5="http://schemas.microsoft.com/office/drawing/2016/5/11/chartex" xmlns:cx6="http://schemas.microsoft.com/office/drawing/2016/5/12/chartex" xmlns:cx7="http://schemas.microsoft.com/office/drawing/2016/5/13/chartex" xmlns:cx8="http://schemas.microsoft.com/office/drawing/2016/5/14/chartex" xmlns:mc="http://schemas.openxmlformats.org/markup-compatibility/2006" xmlns:aink="http://schemas.microsoft.com/office/drawing/2016/ink" xmlns:am3d="http://schemas.microsoft.com/office/drawing/2017/model3d" xmlns:o="urn:schemas-microsoft-com:office:office" xmlns:oel="http://schemas.microsoft.com/office/2019/extlst" xmlns:r="http://schemas.openxmlformats.org/officeDocument/2006/relationships" xmlns:m="http://schemas.openxmlformats.org/officeDocument/2006/math" xmlns:v="urn:schemas-microsoft-com:vml" xmlns:wp14="http://schemas.microsoft.com/office/word/2010/wordprocessingDrawing" xmlns:wp="http://schemas.openxmlformats.org/drawingml/2006/wordprocessingDrawing" xmlns:w10="urn:schemas-microsoft-com:office:word" xmlns:w="http://schemas.openxmlformats.org/wordprocessingml/2006/main" xmlns:w14="http://schemas.microsoft.com/office/word/2010/wordml" xmlns:w15="http://schemas.microsoft.com/office/word/2012/wordml" xmlns:w16cex="http://schemas.microsoft.com/office/word/2018/wordml/cex" xmlns:w16cid="http://schemas.microsoft.com/office/word/2016/wordml/cid" xmlns:w16="http://schemas.microsoft.com/office/word/2018/wordml" xmlns:w16sdtdh="http://schemas.microsoft.com/office/word/2020/wordml/sdtdatahash" xmlns:w16se="http://schemas.microsoft.com/office/word/2015/wordml/symex" xmlns:wpg="http://schemas.microsoft.com/office/word/2010/wordprocessingGroup" xmlns:wpi="http://schemas.microsoft.com/office/word/2010/wordprocessingInk" xmlns:wne="http://schemas.microsoft.com/office/word/2006/wordml" xmlns:wps="http://schemas.microsoft.com/office/word/2010/wordprocessingShape" mc:Ignorable="w14 w15 w16se w16cid w16 w16cex w16sdtdh wp14">
   <w:abstractNum w:abstractNumId="0" w15:restartNumberingAfterBreak="0">
     <w:nsid w:val="019E38E6"/>
     <w:multiLevelType w:val="hybridMultilevel"/>
@@ -1661,6 +1743,95 @@
     </w:lvl>
   </w:abstractNum>
   <w:abstractNum w:abstractNumId="4" w15:restartNumberingAfterBreak="0">
+    <w:nsid w:val="2B3008B5"/>
+    <w:multiLevelType w:val="hybridMultilevel"/>
+    <w:tmpl w:val="7922A63E"/>
+    <w:lvl w:ilvl="0" w:tplc="04090019">
+      <w:start w:val="1"/>
+      <w:numFmt w:val="lowerLetter"/>
+      <w:lvlText w:val="%1."/>
+      <w:lvlJc w:val="left"/>
+      <w:pPr>
+        <w:ind w:left="1440" w:hanging="360"/>
+      </w:pPr>
+      <w:rPr>
+        <w:rFonts w:hint="default"/>
+      </w:rPr>
+    </w:lvl>
+    <w:lvl w:ilvl="1" w:tplc="FFFFFFFF">
+      <w:start w:val="1"/>
+      <w:numFmt w:val="lowerLetter"/>
+      <w:lvlText w:val="%2."/>
+      <w:lvlJc w:val="left"/>
+      <w:pPr>
+        <w:ind w:left="1800" w:hanging="360"/>
+      </w:pPr>
+    </w:lvl>
+    <w:lvl w:ilvl="2" w:tplc="FFFFFFFF" w:tentative="1">
+      <w:start w:val="1"/>
+      <w:numFmt w:val="lowerRoman"/>
+      <w:lvlText w:val="%3."/>
+      <w:lvlJc w:val="right"/>
+      <w:pPr>
+        <w:ind w:left="2520" w:hanging="180"/>
+      </w:pPr>
+    </w:lvl>
+    <w:lvl w:ilvl="3" w:tplc="FFFFFFFF" w:tentative="1">
+      <w:start w:val="1"/>
+      <w:numFmt w:val="decimal"/>
+      <w:lvlText w:val="%4."/>
+      <w:lvlJc w:val="left"/>
+      <w:pPr>
+        <w:ind w:left="3240" w:hanging="360"/>
+      </w:pPr>
+    </w:lvl>
+    <w:lvl w:ilvl="4" w:tplc="FFFFFFFF" w:tentative="1">
+      <w:start w:val="1"/>
+      <w:numFmt w:val="lowerLetter"/>
+      <w:lvlText w:val="%5."/>
+      <w:lvlJc w:val="left"/>
+      <w:pPr>
+        <w:ind w:left="3960" w:hanging="360"/>
+      </w:pPr>
+    </w:lvl>
+    <w:lvl w:ilvl="5" w:tplc="FFFFFFFF" w:tentative="1">
+      <w:start w:val="1"/>
+      <w:numFmt w:val="lowerRoman"/>
+      <w:lvlText w:val="%6."/>
+      <w:lvlJc w:val="right"/>
+      <w:pPr>
+        <w:ind w:left="4680" w:hanging="180"/>
+      </w:pPr>
+    </w:lvl>
+    <w:lvl w:ilvl="6" w:tplc="FFFFFFFF" w:tentative="1">
+      <w:start w:val="1"/>
+      <w:numFmt w:val="decimal"/>
+      <w:lvlText w:val="%7."/>
+      <w:lvlJc w:val="left"/>
+      <w:pPr>
+        <w:ind w:left="5400" w:hanging="360"/>
+      </w:pPr>
+    </w:lvl>
+    <w:lvl w:ilvl="7" w:tplc="FFFFFFFF" w:tentative="1">
+      <w:start w:val="1"/>
+      <w:numFmt w:val="lowerLetter"/>
+      <w:lvlText w:val="%8."/>
+      <w:lvlJc w:val="left"/>
+      <w:pPr>
+        <w:ind w:left="6120" w:hanging="360"/>
+      </w:pPr>
+    </w:lvl>
+    <w:lvl w:ilvl="8" w:tplc="FFFFFFFF" w:tentative="1">
+      <w:start w:val="1"/>
+      <w:numFmt w:val="lowerRoman"/>
+      <w:lvlText w:val="%9."/>
+      <w:lvlJc w:val="right"/>
+      <w:pPr>
+        <w:ind w:left="6840" w:hanging="180"/>
+      </w:pPr>
+    </w:lvl>
+  </w:abstractNum>
+  <w:abstractNum w:abstractNumId="5" w15:restartNumberingAfterBreak="0">
     <w:nsid w:val="4BD97D0A"/>
     <w:multiLevelType w:val="hybridMultilevel"/>
     <w:tmpl w:val="7276A7E2"/>
@@ -1749,20 +1920,299 @@
       </w:pPr>
     </w:lvl>
   </w:abstractNum>
-  <w:num w:numId="1">
+  <w:abstractNum w:abstractNumId="6" w15:restartNumberingAfterBreak="0">
+    <w:nsid w:val="584F1F31"/>
+    <w:multiLevelType w:val="hybridMultilevel"/>
+    <w:tmpl w:val="0BC019E6"/>
+    <w:lvl w:ilvl="0" w:tplc="04090019">
+      <w:start w:val="1"/>
+      <w:numFmt w:val="lowerLetter"/>
+      <w:lvlText w:val="%1."/>
+      <w:lvlJc w:val="left"/>
+      <w:pPr>
+        <w:ind w:left="1440" w:hanging="360"/>
+      </w:pPr>
+      <w:rPr>
+        <w:rFonts w:hint="default"/>
+      </w:rPr>
+    </w:lvl>
+    <w:lvl w:ilvl="1" w:tplc="FFFFFFFF" w:tentative="1">
+      <w:start w:val="1"/>
+      <w:numFmt w:val="lowerLetter"/>
+      <w:lvlText w:val="%2."/>
+      <w:lvlJc w:val="left"/>
+      <w:pPr>
+        <w:ind w:left="1800" w:hanging="360"/>
+      </w:pPr>
+    </w:lvl>
+    <w:lvl w:ilvl="2" w:tplc="FFFFFFFF" w:tentative="1">
+      <w:start w:val="1"/>
+      <w:numFmt w:val="lowerRoman"/>
+      <w:lvlText w:val="%3."/>
+      <w:lvlJc w:val="right"/>
+      <w:pPr>
+        <w:ind w:left="2520" w:hanging="180"/>
+      </w:pPr>
+    </w:lvl>
+    <w:lvl w:ilvl="3" w:tplc="FFFFFFFF" w:tentative="1">
+      <w:start w:val="1"/>
+      <w:numFmt w:val="decimal"/>
+      <w:lvlText w:val="%4."/>
+      <w:lvlJc w:val="left"/>
+      <w:pPr>
+        <w:ind w:left="3240" w:hanging="360"/>
+      </w:pPr>
+    </w:lvl>
+    <w:lvl w:ilvl="4" w:tplc="FFFFFFFF" w:tentative="1">
+      <w:start w:val="1"/>
+      <w:numFmt w:val="lowerLetter"/>
+      <w:lvlText w:val="%5."/>
+      <w:lvlJc w:val="left"/>
+      <w:pPr>
+        <w:ind w:left="3960" w:hanging="360"/>
+      </w:pPr>
+    </w:lvl>
+    <w:lvl w:ilvl="5" w:tplc="FFFFFFFF" w:tentative="1">
+      <w:start w:val="1"/>
+      <w:numFmt w:val="lowerRoman"/>
+      <w:lvlText w:val="%6."/>
+      <w:lvlJc w:val="right"/>
+      <w:pPr>
+        <w:ind w:left="4680" w:hanging="180"/>
+      </w:pPr>
+    </w:lvl>
+    <w:lvl w:ilvl="6" w:tplc="FFFFFFFF" w:tentative="1">
+      <w:start w:val="1"/>
+      <w:numFmt w:val="decimal"/>
+      <w:lvlText w:val="%7."/>
+      <w:lvlJc w:val="left"/>
+      <w:pPr>
+        <w:ind w:left="5400" w:hanging="360"/>
+      </w:pPr>
+    </w:lvl>
+    <w:lvl w:ilvl="7" w:tplc="FFFFFFFF" w:tentative="1">
+      <w:start w:val="1"/>
+      <w:numFmt w:val="lowerLetter"/>
+      <w:lvlText w:val="%8."/>
+      <w:lvlJc w:val="left"/>
+      <w:pPr>
+        <w:ind w:left="6120" w:hanging="360"/>
+      </w:pPr>
+    </w:lvl>
+    <w:lvl w:ilvl="8" w:tplc="FFFFFFFF" w:tentative="1">
+      <w:start w:val="1"/>
+      <w:numFmt w:val="lowerRoman"/>
+      <w:lvlText w:val="%9."/>
+      <w:lvlJc w:val="right"/>
+      <w:pPr>
+        <w:ind w:left="6840" w:hanging="180"/>
+      </w:pPr>
+    </w:lvl>
+  </w:abstractNum>
+  <w:abstractNum w:abstractNumId="7" w15:restartNumberingAfterBreak="0">
+    <w:nsid w:val="759703FF"/>
+    <w:multiLevelType w:val="hybridMultilevel"/>
+    <w:tmpl w:val="DE6464EA"/>
+    <w:lvl w:ilvl="0" w:tplc="04090019">
+      <w:start w:val="1"/>
+      <w:numFmt w:val="lowerLetter"/>
+      <w:lvlText w:val="%1."/>
+      <w:lvlJc w:val="left"/>
+      <w:pPr>
+        <w:ind w:left="1440" w:hanging="360"/>
+      </w:pPr>
+      <w:rPr>
+        <w:rFonts w:hint="default"/>
+      </w:rPr>
+    </w:lvl>
+    <w:lvl w:ilvl="1" w:tplc="FFFFFFFF" w:tentative="1">
+      <w:start w:val="1"/>
+      <w:numFmt w:val="lowerLetter"/>
+      <w:lvlText w:val="%2."/>
+      <w:lvlJc w:val="left"/>
+      <w:pPr>
+        <w:ind w:left="1800" w:hanging="360"/>
+      </w:pPr>
+    </w:lvl>
+    <w:lvl w:ilvl="2" w:tplc="FFFFFFFF" w:tentative="1">
+      <w:start w:val="1"/>
+      <w:numFmt w:val="lowerRoman"/>
+      <w:lvlText w:val="%3."/>
+      <w:lvlJc w:val="right"/>
+      <w:pPr>
+        <w:ind w:left="2520" w:hanging="180"/>
+      </w:pPr>
+    </w:lvl>
+    <w:lvl w:ilvl="3" w:tplc="FFFFFFFF" w:tentative="1">
+      <w:start w:val="1"/>
+      <w:numFmt w:val="decimal"/>
+      <w:lvlText w:val="%4."/>
+      <w:lvlJc w:val="left"/>
+      <w:pPr>
+        <w:ind w:left="3240" w:hanging="360"/>
+      </w:pPr>
+    </w:lvl>
+    <w:lvl w:ilvl="4" w:tplc="FFFFFFFF" w:tentative="1">
+      <w:start w:val="1"/>
+      <w:numFmt w:val="lowerLetter"/>
+      <w:lvlText w:val="%5."/>
+      <w:lvlJc w:val="left"/>
+      <w:pPr>
+        <w:ind w:left="3960" w:hanging="360"/>
+      </w:pPr>
+    </w:lvl>
+    <w:lvl w:ilvl="5" w:tplc="FFFFFFFF" w:tentative="1">
+      <w:start w:val="1"/>
+      <w:numFmt w:val="lowerRoman"/>
+      <w:lvlText w:val="%6."/>
+      <w:lvlJc w:val="right"/>
+      <w:pPr>
+        <w:ind w:left="4680" w:hanging="180"/>
+      </w:pPr>
+    </w:lvl>
+    <w:lvl w:ilvl="6" w:tplc="FFFFFFFF" w:tentative="1">
+      <w:start w:val="1"/>
+      <w:numFmt w:val="decimal"/>
+      <w:lvlText w:val="%7."/>
+      <w:lvlJc w:val="left"/>
+      <w:pPr>
+        <w:ind w:left="5400" w:hanging="360"/>
+      </w:pPr>
+    </w:lvl>
+    <w:lvl w:ilvl="7" w:tplc="FFFFFFFF" w:tentative="1">
+      <w:start w:val="1"/>
+      <w:numFmt w:val="lowerLetter"/>
+      <w:lvlText w:val="%8."/>
+      <w:lvlJc w:val="left"/>
+      <w:pPr>
+        <w:ind w:left="6120" w:hanging="360"/>
+      </w:pPr>
+    </w:lvl>
+    <w:lvl w:ilvl="8" w:tplc="FFFFFFFF" w:tentative="1">
+      <w:start w:val="1"/>
+      <w:numFmt w:val="lowerRoman"/>
+      <w:lvlText w:val="%9."/>
+      <w:lvlJc w:val="right"/>
+      <w:pPr>
+        <w:ind w:left="6840" w:hanging="180"/>
+      </w:pPr>
+    </w:lvl>
+  </w:abstractNum>
+  <w:abstractNum w:abstractNumId="8" w15:restartNumberingAfterBreak="0">
+    <w:nsid w:val="7E427F96"/>
+    <w:multiLevelType w:val="hybridMultilevel"/>
+    <w:tmpl w:val="E1E48DAA"/>
+    <w:lvl w:ilvl="0" w:tplc="04090019">
+      <w:start w:val="1"/>
+      <w:numFmt w:val="lowerLetter"/>
+      <w:lvlText w:val="%1."/>
+      <w:lvlJc w:val="left"/>
+      <w:pPr>
+        <w:ind w:left="1080" w:hanging="360"/>
+      </w:pPr>
+      <w:rPr>
+        <w:rFonts w:hint="default"/>
+      </w:rPr>
+    </w:lvl>
+    <w:lvl w:ilvl="1" w:tplc="FFFFFFFF" w:tentative="1">
+      <w:start w:val="1"/>
+      <w:numFmt w:val="lowerLetter"/>
+      <w:lvlText w:val="%2."/>
+      <w:lvlJc w:val="left"/>
+      <w:pPr>
+        <w:ind w:left="1800" w:hanging="360"/>
+      </w:pPr>
+    </w:lvl>
+    <w:lvl w:ilvl="2" w:tplc="FFFFFFFF" w:tentative="1">
+      <w:start w:val="1"/>
+      <w:numFmt w:val="lowerRoman"/>
+      <w:lvlText w:val="%3."/>
+      <w:lvlJc w:val="right"/>
+      <w:pPr>
+        <w:ind w:left="2520" w:hanging="180"/>
+      </w:pPr>
+    </w:lvl>
+    <w:lvl w:ilvl="3" w:tplc="FFFFFFFF" w:tentative="1">
+      <w:start w:val="1"/>
+      <w:numFmt w:val="decimal"/>
+      <w:lvlText w:val="%4."/>
+      <w:lvlJc w:val="left"/>
+      <w:pPr>
+        <w:ind w:left="3240" w:hanging="360"/>
+      </w:pPr>
+    </w:lvl>
+    <w:lvl w:ilvl="4" w:tplc="FFFFFFFF" w:tentative="1">
+      <w:start w:val="1"/>
+      <w:numFmt w:val="lowerLetter"/>
+      <w:lvlText w:val="%5."/>
+      <w:lvlJc w:val="left"/>
+      <w:pPr>
+        <w:ind w:left="3960" w:hanging="360"/>
+      </w:pPr>
+    </w:lvl>
+    <w:lvl w:ilvl="5" w:tplc="FFFFFFFF" w:tentative="1">
+      <w:start w:val="1"/>
+      <w:numFmt w:val="lowerRoman"/>
+      <w:lvlText w:val="%6."/>
+      <w:lvlJc w:val="right"/>
+      <w:pPr>
+        <w:ind w:left="4680" w:hanging="180"/>
+      </w:pPr>
+    </w:lvl>
+    <w:lvl w:ilvl="6" w:tplc="FFFFFFFF" w:tentative="1">
+      <w:start w:val="1"/>
+      <w:numFmt w:val="decimal"/>
+      <w:lvlText w:val="%7."/>
+      <w:lvlJc w:val="left"/>
+      <w:pPr>
+        <w:ind w:left="5400" w:hanging="360"/>
+      </w:pPr>
+    </w:lvl>
+    <w:lvl w:ilvl="7" w:tplc="FFFFFFFF" w:tentative="1">
+      <w:start w:val="1"/>
+      <w:numFmt w:val="lowerLetter"/>
+      <w:lvlText w:val="%8."/>
+      <w:lvlJc w:val="left"/>
+      <w:pPr>
+        <w:ind w:left="6120" w:hanging="360"/>
+      </w:pPr>
+    </w:lvl>
+    <w:lvl w:ilvl="8" w:tplc="FFFFFFFF" w:tentative="1">
+      <w:start w:val="1"/>
+      <w:numFmt w:val="lowerRoman"/>
+      <w:lvlText w:val="%9."/>
+      <w:lvlJc w:val="right"/>
+      <w:pPr>
+        <w:ind w:left="6840" w:hanging="180"/>
+      </w:pPr>
+    </w:lvl>
+  </w:abstractNum>
+  <w:num w:numId="1" w16cid:durableId="447505550">
     <w:abstractNumId w:val="0"/>
   </w:num>
-  <w:num w:numId="2">
+  <w:num w:numId="2" w16cid:durableId="633482244">
     <w:abstractNumId w:val="1"/>
   </w:num>
-  <w:num w:numId="3">
+  <w:num w:numId="3" w16cid:durableId="2011060967">
     <w:abstractNumId w:val="2"/>
   </w:num>
-  <w:num w:numId="4">
+  <w:num w:numId="4" w16cid:durableId="377169538">
     <w:abstractNumId w:val="3"/>
   </w:num>
-  <w:num w:numId="5">
+  <w:num w:numId="5" w16cid:durableId="784815721">
+    <w:abstractNumId w:val="5"/>
+  </w:num>
+  <w:num w:numId="6" w16cid:durableId="1939408558">
+    <w:abstractNumId w:val="8"/>
+  </w:num>
+  <w:num w:numId="7" w16cid:durableId="881554664">
     <w:abstractNumId w:val="4"/>
+  </w:num>
+  <w:num w:numId="8" w16cid:durableId="1784568436">
+    <w:abstractNumId w:val="7"/>
+  </w:num>
+  <w:num w:numId="9" w16cid:durableId="1357148143">
+    <w:abstractNumId w:val="6"/>
   </w:num>
 </w:numbering>
 </file>

</xml_diff>